<commit_message>
TS 3 Kramam files Tamil - 15/10/2021
</commit_message>
<xml_diff>
--- a/TS-Kramam/TS-3.3/TS 3.3 Tamil Krama Paatam Corrections.docx
+++ b/TS-Kramam/TS-3.3/TS 3.3 Tamil Krama Paatam Corrections.docx
@@ -1,6 +1,6 @@
 
 <file path=word/document.xml><?xml version="1.0" encoding="utf-8"?>
-<w:document xmlns:wpc="http://schemas.microsoft.com/office/word/2010/wordprocessingCanvas" xmlns:cx="http://schemas.microsoft.com/office/drawing/2014/chartex" xmlns:cx1="http://schemas.microsoft.com/office/drawing/2015/9/8/chartex" xmlns:mc="http://schemas.openxmlformats.org/markup-compatibility/2006" xmlns:o="urn:schemas-microsoft-com:office:office" xmlns:r="http://schemas.openxmlformats.org/officeDocument/2006/relationships" xmlns:m="http://schemas.openxmlformats.org/officeDocument/2006/math" xmlns:v="urn:schemas-microsoft-com:vml" xmlns:wp14="http://schemas.microsoft.com/office/word/2010/wordprocessingDrawing" xmlns:wp="http://schemas.openxmlformats.org/drawingml/2006/wordprocessingDrawing" xmlns:w10="urn:schemas-microsoft-com:office:word" xmlns:w="http://schemas.openxmlformats.org/wordprocessingml/2006/main" xmlns:w14="http://schemas.microsoft.com/office/word/2010/wordml" xmlns:w15="http://schemas.microsoft.com/office/word/2012/wordml" xmlns:w16se="http://schemas.microsoft.com/office/word/2015/wordml/symex" xmlns:wpg="http://schemas.microsoft.com/office/word/2010/wordprocessingGroup" xmlns:wpi="http://schemas.microsoft.com/office/word/2010/wordprocessingInk" xmlns:wne="http://schemas.microsoft.com/office/word/2006/wordml" xmlns:wps="http://schemas.microsoft.com/office/word/2010/wordprocessingShape" mc:Ignorable="w14 w15 w16se wp14">
+<w:document xmlns:wpc="http://schemas.microsoft.com/office/word/2010/wordprocessingCanvas" xmlns:cx="http://schemas.microsoft.com/office/drawing/2014/chartex" xmlns:cx1="http://schemas.microsoft.com/office/drawing/2015/9/8/chartex" xmlns:cx2="http://schemas.microsoft.com/office/drawing/2015/10/21/chartex" xmlns:cx3="http://schemas.microsoft.com/office/drawing/2016/5/9/chartex" xmlns:cx4="http://schemas.microsoft.com/office/drawing/2016/5/10/chartex" xmlns:cx5="http://schemas.microsoft.com/office/drawing/2016/5/11/chartex" xmlns:cx6="http://schemas.microsoft.com/office/drawing/2016/5/12/chartex" xmlns:cx7="http://schemas.microsoft.com/office/drawing/2016/5/13/chartex" xmlns:cx8="http://schemas.microsoft.com/office/drawing/2016/5/14/chartex" xmlns:mc="http://schemas.openxmlformats.org/markup-compatibility/2006" xmlns:aink="http://schemas.microsoft.com/office/drawing/2016/ink" xmlns:am3d="http://schemas.microsoft.com/office/drawing/2017/model3d" xmlns:o="urn:schemas-microsoft-com:office:office" xmlns:r="http://schemas.openxmlformats.org/officeDocument/2006/relationships" xmlns:m="http://schemas.openxmlformats.org/officeDocument/2006/math" xmlns:v="urn:schemas-microsoft-com:vml" xmlns:wp14="http://schemas.microsoft.com/office/word/2010/wordprocessingDrawing" xmlns:wp="http://schemas.openxmlformats.org/drawingml/2006/wordprocessingDrawing" xmlns:w10="urn:schemas-microsoft-com:office:word" xmlns:w="http://schemas.openxmlformats.org/wordprocessingml/2006/main" xmlns:w14="http://schemas.microsoft.com/office/word/2010/wordml" xmlns:w15="http://schemas.microsoft.com/office/word/2012/wordml" xmlns:w16cex="http://schemas.microsoft.com/office/word/2018/wordml/cex" xmlns:w16cid="http://schemas.microsoft.com/office/word/2016/wordml/cid" xmlns:w16="http://schemas.microsoft.com/office/word/2018/wordml" xmlns:w16sdtdh="http://schemas.microsoft.com/office/word/2020/wordml/sdtdatahash" xmlns:w16se="http://schemas.microsoft.com/office/word/2015/wordml/symex" xmlns:wpg="http://schemas.microsoft.com/office/word/2010/wordprocessingGroup" xmlns:wpi="http://schemas.microsoft.com/office/word/2010/wordprocessingInk" xmlns:wne="http://schemas.microsoft.com/office/word/2006/wordml" xmlns:wps="http://schemas.microsoft.com/office/word/2010/wordprocessingShape" mc:Ignorable="w14 w15 w16se w16cid w16 w16cex w16sdtdh wp14">
   <w:body>
     <w:p>
       <w:pPr>
@@ -23,7 +23,6 @@
         </w:rPr>
         <w:t xml:space="preserve">TS </w:t>
       </w:r>
-      <w:proofErr w:type="spellStart"/>
       <w:r>
         <w:rPr>
           <w:b/>
@@ -34,7 +33,6 @@
         </w:rPr>
         <w:t>Krama</w:t>
       </w:r>
-      <w:proofErr w:type="spellEnd"/>
       <w:r>
         <w:rPr>
           <w:b/>
@@ -43,29 +41,7 @@
           <w:szCs w:val="32"/>
           <w:u w:val="single"/>
         </w:rPr>
-        <w:t xml:space="preserve"> </w:t>
-      </w:r>
-      <w:proofErr w:type="spellStart"/>
-      <w:r>
-        <w:rPr>
-          <w:b/>
-          <w:bCs/>
-          <w:sz w:val="32"/>
-          <w:szCs w:val="32"/>
-          <w:u w:val="single"/>
-        </w:rPr>
-        <w:t>Paatam</w:t>
-      </w:r>
-      <w:proofErr w:type="spellEnd"/>
-      <w:r>
-        <w:rPr>
-          <w:b/>
-          <w:bCs/>
-          <w:sz w:val="32"/>
-          <w:szCs w:val="32"/>
-          <w:u w:val="single"/>
-        </w:rPr>
-        <w:t xml:space="preserve"> – TS </w:t>
+        <w:t xml:space="preserve"> Paatam – TS </w:t>
       </w:r>
       <w:r>
         <w:rPr>
@@ -207,12 +183,16 @@
               <w:spacing w:before="0" w:line="240" w:lineRule="auto"/>
               <w:jc w:val="center"/>
               <w:rPr>
+                <w:b/>
+                <w:bCs/>
                 <w:sz w:val="32"/>
                 <w:szCs w:val="32"/>
               </w:rPr>
             </w:pPr>
             <w:r>
               <w:rPr>
+                <w:b/>
+                <w:bCs/>
                 <w:sz w:val="32"/>
                 <w:szCs w:val="32"/>
               </w:rPr>
@@ -224,12 +204,16 @@
               <w:spacing w:before="0" w:line="240" w:lineRule="auto"/>
               <w:jc w:val="center"/>
               <w:rPr>
+                <w:b/>
+                <w:bCs/>
                 <w:sz w:val="32"/>
                 <w:szCs w:val="32"/>
               </w:rPr>
             </w:pPr>
             <w:r>
               <w:rPr>
+                <w:b/>
+                <w:bCs/>
                 <w:sz w:val="32"/>
                 <w:szCs w:val="32"/>
               </w:rPr>
@@ -246,12 +230,16 @@
               <w:spacing w:before="0" w:line="240" w:lineRule="auto"/>
               <w:jc w:val="center"/>
               <w:rPr>
+                <w:b/>
+                <w:bCs/>
                 <w:sz w:val="32"/>
                 <w:szCs w:val="32"/>
               </w:rPr>
             </w:pPr>
             <w:r>
               <w:rPr>
+                <w:b/>
+                <w:bCs/>
                 <w:sz w:val="32"/>
                 <w:szCs w:val="32"/>
               </w:rPr>
@@ -269,12 +257,16 @@
               <w:ind w:right="-18"/>
               <w:jc w:val="center"/>
               <w:rPr>
+                <w:b/>
+                <w:bCs/>
                 <w:sz w:val="32"/>
                 <w:szCs w:val="32"/>
               </w:rPr>
             </w:pPr>
             <w:r>
               <w:rPr>
+                <w:b/>
+                <w:bCs/>
                 <w:sz w:val="32"/>
                 <w:szCs w:val="32"/>
               </w:rPr>
@@ -305,34 +297,19 @@
               <w:rPr>
                 <w:rFonts w:cs="Arial"/>
                 <w:b/>
-                <w:color w:val="FF0000"/>
                 <w:sz w:val="28"/>
                 <w:szCs w:val="32"/>
               </w:rPr>
             </w:pPr>
-            <w:bookmarkStart w:id="0" w:name="_GoBack"/>
             <w:r>
               <w:rPr>
                 <w:rFonts w:cs="Arial"/>
                 <w:b/>
-                <w:color w:val="FF0000"/>
-                <w:sz w:val="28"/>
-                <w:szCs w:val="32"/>
-              </w:rPr>
-              <w:t xml:space="preserve">T.S.3.3.4.3 – </w:t>
-            </w:r>
-            <w:proofErr w:type="spellStart"/>
-            <w:r>
-              <w:rPr>
-                <w:rFonts w:cs="Arial"/>
-                <w:b/>
-                <w:color w:val="FF0000"/>
-                <w:sz w:val="28"/>
-                <w:szCs w:val="32"/>
-              </w:rPr>
-              <w:t>Kramam</w:t>
-            </w:r>
-            <w:proofErr w:type="spellEnd"/>
+                <w:sz w:val="28"/>
+                <w:szCs w:val="32"/>
+              </w:rPr>
+              <w:t>T.S.3.3.4.3 – Kramam</w:t>
+            </w:r>
           </w:p>
           <w:p>
             <w:pPr>
@@ -348,54 +325,18 @@
               <w:rPr>
                 <w:rFonts w:cs="Arial"/>
                 <w:b/>
-                <w:color w:val="FF0000"/>
                 <w:sz w:val="28"/>
                 <w:szCs w:val="32"/>
               </w:rPr>
             </w:pPr>
-            <w:proofErr w:type="spellStart"/>
             <w:r>
               <w:rPr>
                 <w:rFonts w:cs="Arial"/>
                 <w:b/>
-                <w:color w:val="FF0000"/>
-                <w:sz w:val="28"/>
-                <w:szCs w:val="32"/>
-              </w:rPr>
-              <w:t>Krama</w:t>
-            </w:r>
-            <w:proofErr w:type="spellEnd"/>
-            <w:r>
-              <w:rPr>
-                <w:rFonts w:cs="Arial"/>
-                <w:b/>
-                <w:color w:val="FF0000"/>
-                <w:sz w:val="28"/>
-                <w:szCs w:val="32"/>
-              </w:rPr>
-              <w:t xml:space="preserve"> </w:t>
-            </w:r>
-            <w:proofErr w:type="spellStart"/>
-            <w:r>
-              <w:rPr>
-                <w:rFonts w:cs="Arial"/>
-                <w:b/>
-                <w:color w:val="FF0000"/>
-                <w:sz w:val="28"/>
-                <w:szCs w:val="32"/>
-              </w:rPr>
-              <w:t>Vaakyam</w:t>
-            </w:r>
-            <w:proofErr w:type="spellEnd"/>
-            <w:r>
-              <w:rPr>
-                <w:rFonts w:cs="Arial"/>
-                <w:b/>
-                <w:color w:val="FF0000"/>
-                <w:sz w:val="28"/>
-                <w:szCs w:val="32"/>
-              </w:rPr>
-              <w:t xml:space="preserve"> No. - 37</w:t>
+                <w:sz w:val="28"/>
+                <w:szCs w:val="32"/>
+              </w:rPr>
+              <w:t>Krama Vaakyam No. - 37</w:t>
             </w:r>
           </w:p>
           <w:p>
@@ -417,48 +358,32 @@
                 <w:szCs w:val="32"/>
               </w:rPr>
             </w:pPr>
-            <w:proofErr w:type="spellStart"/>
             <w:r>
               <w:rPr>
                 <w:rFonts w:cs="Arial"/>
                 <w:b/>
-                <w:color w:val="FF0000"/>
-                <w:sz w:val="28"/>
-                <w:szCs w:val="32"/>
-              </w:rPr>
-              <w:t>Panchaati</w:t>
-            </w:r>
-            <w:proofErr w:type="spellEnd"/>
+                <w:sz w:val="28"/>
+                <w:szCs w:val="32"/>
+              </w:rPr>
+              <w:t>Panchaati No</w:t>
+            </w:r>
             <w:r>
               <w:rPr>
                 <w:rFonts w:cs="Arial"/>
                 <w:b/>
-                <w:color w:val="FF0000"/>
-                <w:sz w:val="28"/>
-                <w:szCs w:val="32"/>
-              </w:rPr>
-              <w:t xml:space="preserve"> No</w:t>
+                <w:szCs w:val="32"/>
+              </w:rPr>
+              <w:t xml:space="preserve">. - </w:t>
             </w:r>
             <w:r>
               <w:rPr>
                 <w:rFonts w:cs="Arial"/>
                 <w:b/>
-                <w:color w:val="FF0000"/>
-                <w:szCs w:val="32"/>
-              </w:rPr>
-              <w:t xml:space="preserve">. - </w:t>
-            </w:r>
-            <w:r>
-              <w:rPr>
-                <w:rFonts w:cs="Arial"/>
-                <w:b/>
-                <w:color w:val="FF0000"/>
                 <w:sz w:val="28"/>
                 <w:szCs w:val="32"/>
               </w:rPr>
               <w:t>10</w:t>
             </w:r>
-            <w:bookmarkEnd w:id="0"/>
           </w:p>
         </w:tc>
         <w:tc>
@@ -479,107 +404,159 @@
                 <w:szCs w:val="40"/>
               </w:rPr>
             </w:pPr>
-            <w:proofErr w:type="spellStart"/>
-            <w:r>
-              <w:rPr>
-                <w:rFonts w:ascii="BRH Devanagari Extra" w:hAnsi="BRH Devanagari Extra" w:cs="BRH Devanagari Extra"/>
-                <w:color w:val="000000"/>
-                <w:sz w:val="40"/>
-                <w:szCs w:val="40"/>
-              </w:rPr>
-              <w:t>AÉrÉÑþ</w:t>
-            </w:r>
-            <w:r>
-              <w:rPr>
-                <w:rFonts w:ascii="BRH Devanagari Extra" w:eastAsia="Times New Roman" w:hAnsi="BRH Devanagari Extra" w:cs="BRH Devanagari Extra"/>
-                <w:color w:val="000000"/>
-                <w:sz w:val="40"/>
-                <w:szCs w:val="40"/>
+            <w:r>
+              <w:rPr>
+                <w:rFonts w:ascii="Latha" w:hAnsi="Latha" w:cs="Latha"/>
+                <w:sz w:val="28"/>
+                <w:szCs w:val="28"/>
+                <w:cs/>
+                <w:lang w:bidi="ta-IN"/>
+              </w:rPr>
+              <w:t>ஆயு</w:t>
+            </w:r>
+            <w:r>
+              <w:rPr>
+                <w:rFonts w:ascii="BRH Tamil Tab Extra" w:hAnsi="BRH Tamil Tab Extra" w:cs="Latha"/>
+                <w:b/>
+                <w:sz w:val="36"/>
+                <w:szCs w:val="28"/>
                 <w:highlight w:val="yellow"/>
-                <w:lang w:val="en-IN" w:eastAsia="en-IN" w:bidi="ml-IN"/>
-              </w:rPr>
-              <w:t>Uç</w:t>
-            </w:r>
-            <w:proofErr w:type="spellEnd"/>
-            <w:r>
-              <w:rPr>
-                <w:rFonts w:ascii="BRH Devanagari Extra" w:hAnsi="BRH Devanagari Extra" w:cs="BRH Devanagari Extra"/>
-                <w:color w:val="000000"/>
-                <w:sz w:val="40"/>
-                <w:szCs w:val="40"/>
+                <w:lang w:bidi="ta-IN"/>
+              </w:rPr>
+              <w:t>†</w:t>
+            </w:r>
+            <w:r>
+              <w:rPr>
+                <w:rFonts w:ascii="Latha" w:hAnsi="Latha" w:cs="Latha"/>
+                <w:sz w:val="28"/>
+                <w:szCs w:val="28"/>
                 <w:highlight w:val="yellow"/>
-              </w:rPr>
-              <w:t xml:space="preserve"> AÉ</w:t>
-            </w:r>
-            <w:r>
-              <w:rPr>
-                <w:rFonts w:ascii="BRH Malayalam Extra" w:hAnsi="BRH Malayalam Extra" w:cs="BRH Devanagari Extra"/>
-                <w:b/>
-                <w:color w:val="000000"/>
-                <w:sz w:val="32"/>
-                <w:szCs w:val="40"/>
-                <w:highlight w:val="green"/>
-              </w:rPr>
-              <w:t>–</w:t>
-            </w:r>
-            <w:r>
-              <w:rPr>
-                <w:rFonts w:ascii="BRH Devanagari Extra" w:hAnsi="BRH Devanagari Extra" w:cs="BRH Devanagari Extra"/>
-                <w:color w:val="000000"/>
-                <w:sz w:val="40"/>
-                <w:szCs w:val="40"/>
-              </w:rPr>
-              <w:t>iqÉ³Éç | AÉ</w:t>
-            </w:r>
-            <w:r>
-              <w:rPr>
-                <w:rFonts w:ascii="BRH Malayalam Extra" w:hAnsi="BRH Malayalam Extra" w:cs="BRH Devanagari Extra"/>
-                <w:b/>
-                <w:color w:val="000000"/>
-                <w:sz w:val="32"/>
-                <w:szCs w:val="40"/>
-              </w:rPr>
-              <w:t>–</w:t>
-            </w:r>
-            <w:proofErr w:type="spellStart"/>
-            <w:r>
-              <w:rPr>
-                <w:rFonts w:ascii="BRH Devanagari Extra" w:hAnsi="BRH Devanagari Extra" w:cs="BRH Devanagari Extra"/>
-                <w:color w:val="000000"/>
-                <w:sz w:val="40"/>
-                <w:szCs w:val="40"/>
-              </w:rPr>
-              <w:t>iqÉlÉç</w:t>
-            </w:r>
-            <w:proofErr w:type="spellEnd"/>
-            <w:r>
-              <w:rPr>
-                <w:rFonts w:ascii="BRH Devanagari Extra" w:hAnsi="BRH Devanagari Extra" w:cs="BRH Devanagari Extra"/>
-                <w:color w:val="000000"/>
-                <w:sz w:val="40"/>
-                <w:szCs w:val="40"/>
-              </w:rPr>
-              <w:t xml:space="preserve"> </w:t>
-            </w:r>
-            <w:proofErr w:type="spellStart"/>
-            <w:r>
-              <w:rPr>
-                <w:rFonts w:ascii="BRH Devanagari Extra" w:hAnsi="BRH Devanagari Extra" w:cs="BRH Devanagari Extra"/>
-                <w:color w:val="000000"/>
-                <w:sz w:val="40"/>
-                <w:szCs w:val="40"/>
-              </w:rPr>
-              <w:t>kÉþ¨Éå</w:t>
-            </w:r>
-            <w:proofErr w:type="spellEnd"/>
-            <w:r>
-              <w:rPr>
-                <w:rFonts w:ascii="BRH Devanagari Extra" w:hAnsi="BRH Devanagari Extra" w:cs="BRH Devanagari Extra"/>
-                <w:color w:val="000000"/>
-                <w:sz w:val="40"/>
-                <w:szCs w:val="40"/>
-              </w:rPr>
-              <w:t xml:space="preserve"> | </w:t>
+                <w:cs/>
+                <w:lang w:bidi="ta-IN"/>
+              </w:rPr>
+              <w:t>ர் ஆ</w:t>
+            </w:r>
+            <w:r>
+              <w:rPr>
+                <w:rFonts w:ascii="BRH Tamil Tab Extra" w:hAnsi="BRH Tamil Tab Extra" w:cs="Latha"/>
+                <w:b/>
+                <w:sz w:val="32"/>
+                <w:szCs w:val="28"/>
+                <w:highlight w:val="yellow"/>
+                <w:lang w:bidi="ta-IN"/>
+              </w:rPr>
+              <w:t>…</w:t>
+            </w:r>
+            <w:r>
+              <w:rPr>
+                <w:rFonts w:ascii="Latha" w:hAnsi="Latha" w:cs="Latha"/>
+                <w:sz w:val="28"/>
+                <w:szCs w:val="28"/>
+                <w:highlight w:val="yellow"/>
+                <w:cs/>
+                <w:lang w:bidi="ta-IN"/>
+              </w:rPr>
+              <w:t>த்</w:t>
+            </w:r>
+            <w:r>
+              <w:rPr>
+                <w:rFonts w:ascii="Latha" w:hAnsi="Latha" w:cs="Latha"/>
+                <w:sz w:val="28"/>
+                <w:szCs w:val="28"/>
+                <w:cs/>
+                <w:lang w:bidi="ta-IN"/>
+              </w:rPr>
+              <w:t xml:space="preserve">மன்ன் </w:t>
+            </w:r>
+            <w:r>
+              <w:rPr>
+                <w:rFonts w:ascii="Latha" w:hAnsi="Latha" w:cs="Latha"/>
+                <w:sz w:val="28"/>
+                <w:szCs w:val="28"/>
+                <w:lang w:bidi="ta-IN"/>
+              </w:rPr>
+              <w:t xml:space="preserve">| </w:t>
+            </w:r>
+            <w:r>
+              <w:rPr>
+                <w:rFonts w:ascii="Latha" w:hAnsi="Latha" w:cs="Latha"/>
+                <w:sz w:val="28"/>
+                <w:szCs w:val="28"/>
+                <w:lang w:bidi="ta-IN"/>
+              </w:rPr>
+              <w:br/>
+            </w:r>
+            <w:r>
+              <w:rPr>
+                <w:rFonts w:ascii="Latha" w:hAnsi="Latha" w:cs="Latha"/>
+                <w:sz w:val="28"/>
+                <w:szCs w:val="28"/>
+                <w:cs/>
+                <w:lang w:bidi="ta-IN"/>
+              </w:rPr>
+              <w:t>ஆ</w:t>
+            </w:r>
+            <w:r>
+              <w:rPr>
+                <w:rFonts w:ascii="BRH Tamil Tab Extra" w:hAnsi="BRH Tamil Tab Extra" w:cs="Latha"/>
+                <w:b/>
+                <w:sz w:val="32"/>
+                <w:szCs w:val="28"/>
+                <w:lang w:bidi="ta-IN"/>
+              </w:rPr>
+              <w:t>…</w:t>
+            </w:r>
+            <w:r>
+              <w:rPr>
+                <w:rFonts w:ascii="Latha" w:hAnsi="Latha" w:cs="Latha"/>
+                <w:sz w:val="28"/>
+                <w:szCs w:val="28"/>
+                <w:cs/>
+                <w:lang w:bidi="ta-IN"/>
+              </w:rPr>
+              <w:t>த்மன் த</w:t>
+            </w:r>
+            <w:r>
+              <w:rPr>
+                <w:rFonts w:ascii="BRH Tamil Tab Extra" w:hAnsi="BRH Tamil Tab Extra" w:cs="Latha"/>
+                <w:b/>
+                <w:sz w:val="36"/>
+                <w:szCs w:val="28"/>
+                <w:lang w:bidi="ta-IN"/>
+              </w:rPr>
+              <w:t>†</w:t>
+            </w:r>
+            <w:r>
+              <w:rPr>
+                <w:rFonts w:ascii="Latha" w:hAnsi="Latha" w:cs="Latha"/>
+                <w:b/>
+                <w:bCs/>
+                <w:position w:val="-12"/>
+                <w:sz w:val="28"/>
+                <w:szCs w:val="28"/>
+                <w:cs/>
+                <w:lang w:bidi="ta-IN"/>
+              </w:rPr>
+              <w:t>4</w:t>
+            </w:r>
+            <w:r>
+              <w:rPr>
+                <w:rFonts w:ascii="Latha" w:hAnsi="Latha" w:cs="Latha"/>
+                <w:sz w:val="28"/>
+                <w:szCs w:val="28"/>
+                <w:cs/>
+                <w:lang w:bidi="ta-IN"/>
+              </w:rPr>
+              <w:t xml:space="preserve">த்தே </w:t>
+            </w:r>
+            <w:r>
+              <w:rPr>
+                <w:rFonts w:ascii="Latha" w:hAnsi="Latha" w:cs="Latha"/>
+                <w:sz w:val="28"/>
+                <w:szCs w:val="28"/>
+                <w:lang w:bidi="ta-IN"/>
+              </w:rPr>
+              <w:t>|</w:t>
             </w:r>
           </w:p>
         </w:tc>
@@ -597,7 +574,131 @@
                 <w:szCs w:val="40"/>
               </w:rPr>
             </w:pPr>
-            <w:proofErr w:type="spellStart"/>
+            <w:r>
+              <w:rPr>
+                <w:rFonts w:ascii="Latha" w:hAnsi="Latha" w:cs="Latha"/>
+                <w:sz w:val="28"/>
+                <w:szCs w:val="28"/>
+                <w:cs/>
+                <w:lang w:bidi="ta-IN"/>
+              </w:rPr>
+              <w:t>ஆயு</w:t>
+            </w:r>
+            <w:r>
+              <w:rPr>
+                <w:rFonts w:ascii="BRH Tamil Tab Extra" w:hAnsi="BRH Tamil Tab Extra" w:cs="Latha"/>
+                <w:b/>
+                <w:sz w:val="36"/>
+                <w:szCs w:val="28"/>
+                <w:highlight w:val="green"/>
+                <w:lang w:bidi="ta-IN"/>
+              </w:rPr>
+              <w:t>†</w:t>
+            </w:r>
+            <w:r>
+              <w:rPr>
+                <w:rFonts w:ascii="BRH Tamil Tab Extra" w:hAnsi="BRH Tamil Tab Extra" w:cs="Latha" w:hint="cs"/>
+                <w:b/>
+                <w:sz w:val="36"/>
+                <w:szCs w:val="28"/>
+                <w:highlight w:val="green"/>
+                <w:cs/>
+                <w:lang w:bidi="ta-IN"/>
+              </w:rPr>
+              <w:t>ரா</w:t>
+            </w:r>
+            <w:r>
+              <w:rPr>
+                <w:rFonts w:ascii="BRH Tamil Tab Extra" w:hAnsi="BRH Tamil Tab Extra" w:cs="Latha"/>
+                <w:b/>
+                <w:sz w:val="32"/>
+                <w:szCs w:val="28"/>
+                <w:lang w:bidi="ta-IN"/>
+              </w:rPr>
+              <w:t>…</w:t>
+            </w:r>
+            <w:r>
+              <w:rPr>
+                <w:rFonts w:ascii="Latha" w:hAnsi="Latha" w:cs="Latha"/>
+                <w:sz w:val="28"/>
+                <w:szCs w:val="28"/>
+                <w:cs/>
+                <w:lang w:bidi="ta-IN"/>
+              </w:rPr>
+              <w:t xml:space="preserve">த்மன்ன் </w:t>
+            </w:r>
+            <w:r>
+              <w:rPr>
+                <w:rFonts w:ascii="Latha" w:hAnsi="Latha" w:cs="Latha"/>
+                <w:sz w:val="28"/>
+                <w:szCs w:val="28"/>
+                <w:lang w:bidi="ta-IN"/>
+              </w:rPr>
+              <w:t xml:space="preserve">| </w:t>
+            </w:r>
+            <w:r>
+              <w:rPr>
+                <w:rFonts w:ascii="Latha" w:hAnsi="Latha" w:cs="Latha"/>
+                <w:sz w:val="28"/>
+                <w:szCs w:val="28"/>
+                <w:cs/>
+                <w:lang w:bidi="ta-IN"/>
+              </w:rPr>
+              <w:t>ஆ</w:t>
+            </w:r>
+            <w:r>
+              <w:rPr>
+                <w:rFonts w:ascii="BRH Tamil Tab Extra" w:hAnsi="BRH Tamil Tab Extra" w:cs="Latha"/>
+                <w:b/>
+                <w:sz w:val="32"/>
+                <w:szCs w:val="28"/>
+                <w:lang w:bidi="ta-IN"/>
+              </w:rPr>
+              <w:t>…</w:t>
+            </w:r>
+            <w:r>
+              <w:rPr>
+                <w:rFonts w:ascii="Latha" w:hAnsi="Latha" w:cs="Latha"/>
+                <w:sz w:val="28"/>
+                <w:szCs w:val="28"/>
+                <w:cs/>
+                <w:lang w:bidi="ta-IN"/>
+              </w:rPr>
+              <w:t>த்மன் த</w:t>
+            </w:r>
+            <w:r>
+              <w:rPr>
+                <w:rFonts w:ascii="BRH Tamil Tab Extra" w:hAnsi="BRH Tamil Tab Extra" w:cs="Latha"/>
+                <w:b/>
+                <w:sz w:val="36"/>
+                <w:szCs w:val="28"/>
+                <w:lang w:bidi="ta-IN"/>
+              </w:rPr>
+              <w:t>†</w:t>
+            </w:r>
+            <w:r>
+              <w:rPr>
+                <w:rFonts w:ascii="Latha" w:hAnsi="Latha" w:cs="Latha"/>
+                <w:b/>
+                <w:bCs/>
+                <w:position w:val="-12"/>
+                <w:sz w:val="28"/>
+                <w:szCs w:val="28"/>
+                <w:cs/>
+                <w:lang w:bidi="ta-IN"/>
+              </w:rPr>
+              <w:t>4</w:t>
+            </w:r>
+            <w:r>
+              <w:rPr>
+                <w:rFonts w:ascii="Latha" w:hAnsi="Latha" w:cs="Latha"/>
+                <w:sz w:val="28"/>
+                <w:szCs w:val="28"/>
+                <w:cs/>
+                <w:lang w:bidi="ta-IN"/>
+              </w:rPr>
+              <w:t>த்தே</w:t>
+            </w:r>
             <w:r>
               <w:rPr>
                 <w:rFonts w:ascii="BRH Devanagari Extra" w:hAnsi="BRH Devanagari Extra" w:cs="BRH Devanagari Extra"/>
@@ -605,88 +706,7 @@
                 <w:sz w:val="40"/>
                 <w:szCs w:val="40"/>
               </w:rPr>
-              <w:t>AÉrÉÑþ</w:t>
-            </w:r>
-            <w:r>
-              <w:rPr>
-                <w:rFonts w:ascii="BRH Devanagari Extra" w:hAnsi="BRH Devanagari Extra" w:cs="BRH Devanagari Extra"/>
-                <w:color w:val="000000"/>
-                <w:sz w:val="40"/>
-                <w:szCs w:val="40"/>
-                <w:highlight w:val="green"/>
-              </w:rPr>
-              <w:t>UÉ</w:t>
-            </w:r>
-            <w:proofErr w:type="spellEnd"/>
-            <w:r>
-              <w:rPr>
-                <w:rFonts w:ascii="BRH Malayalam Extra" w:hAnsi="BRH Malayalam Extra" w:cs="BRH Devanagari Extra"/>
-                <w:b/>
-                <w:color w:val="000000"/>
-                <w:sz w:val="32"/>
-                <w:szCs w:val="40"/>
-                <w:highlight w:val="green"/>
-              </w:rPr>
-              <w:t>–</w:t>
-            </w:r>
-            <w:r>
-              <w:rPr>
-                <w:rFonts w:ascii="BRH Devanagari Extra" w:hAnsi="BRH Devanagari Extra" w:cs="BRH Devanagari Extra"/>
-                <w:color w:val="000000"/>
-                <w:sz w:val="40"/>
-                <w:szCs w:val="40"/>
-              </w:rPr>
-              <w:t>iqÉ³Éç | AÉ</w:t>
-            </w:r>
-            <w:r>
-              <w:rPr>
-                <w:rFonts w:ascii="BRH Malayalam Extra" w:hAnsi="BRH Malayalam Extra" w:cs="BRH Devanagari Extra"/>
-                <w:b/>
-                <w:color w:val="000000"/>
-                <w:sz w:val="32"/>
-                <w:szCs w:val="40"/>
-              </w:rPr>
-              <w:t>–</w:t>
-            </w:r>
-            <w:proofErr w:type="spellStart"/>
-            <w:r>
-              <w:rPr>
-                <w:rFonts w:ascii="BRH Devanagari Extra" w:hAnsi="BRH Devanagari Extra" w:cs="BRH Devanagari Extra"/>
-                <w:color w:val="000000"/>
-                <w:sz w:val="40"/>
-                <w:szCs w:val="40"/>
-              </w:rPr>
-              <w:t>iqÉlÉç</w:t>
-            </w:r>
-            <w:proofErr w:type="spellEnd"/>
-            <w:r>
-              <w:rPr>
-                <w:rFonts w:ascii="BRH Devanagari Extra" w:hAnsi="BRH Devanagari Extra" w:cs="BRH Devanagari Extra"/>
-                <w:color w:val="000000"/>
-                <w:sz w:val="40"/>
-                <w:szCs w:val="40"/>
-              </w:rPr>
               <w:t xml:space="preserve"> </w:t>
-            </w:r>
-            <w:proofErr w:type="spellStart"/>
-            <w:r>
-              <w:rPr>
-                <w:rFonts w:ascii="BRH Devanagari Extra" w:hAnsi="BRH Devanagari Extra" w:cs="BRH Devanagari Extra"/>
-                <w:color w:val="000000"/>
-                <w:sz w:val="40"/>
-                <w:szCs w:val="40"/>
-              </w:rPr>
-              <w:t>kÉþ¨Éå</w:t>
-            </w:r>
-            <w:proofErr w:type="spellEnd"/>
-            <w:r>
-              <w:rPr>
-                <w:rFonts w:ascii="BRH Devanagari Extra" w:hAnsi="BRH Devanagari Extra" w:cs="BRH Devanagari Extra"/>
-                <w:color w:val="000000"/>
-                <w:sz w:val="40"/>
-                <w:szCs w:val="40"/>
-              </w:rPr>
-              <w:t xml:space="preserve"> | </w:t>
             </w:r>
             <w:r>
               <w:rPr>
@@ -809,20 +829,8 @@
                 <w:sz w:val="28"/>
                 <w:szCs w:val="32"/>
               </w:rPr>
-              <w:t xml:space="preserve">– </w:t>
-            </w:r>
-            <w:proofErr w:type="spellStart"/>
-            <w:r>
-              <w:rPr>
-                <w:rFonts w:cs="Arial"/>
-                <w:b/>
-                <w:color w:val="000000"/>
-                <w:sz w:val="28"/>
-                <w:szCs w:val="32"/>
-              </w:rPr>
-              <w:t>Kramam</w:t>
-            </w:r>
-            <w:proofErr w:type="spellEnd"/>
+              <w:t>– Kramam</w:t>
+            </w:r>
           </w:p>
           <w:p>
             <w:pPr>
@@ -843,7 +851,6 @@
                 <w:szCs w:val="32"/>
               </w:rPr>
             </w:pPr>
-            <w:proofErr w:type="spellStart"/>
             <w:r>
               <w:rPr>
                 <w:rFonts w:cs="Arial"/>
@@ -852,40 +859,7 @@
                 <w:sz w:val="28"/>
                 <w:szCs w:val="32"/>
               </w:rPr>
-              <w:t>Krama</w:t>
-            </w:r>
-            <w:proofErr w:type="spellEnd"/>
-            <w:r>
-              <w:rPr>
-                <w:rFonts w:cs="Arial"/>
-                <w:b/>
-                <w:color w:val="000000"/>
-                <w:sz w:val="28"/>
-                <w:szCs w:val="32"/>
-              </w:rPr>
-              <w:t xml:space="preserve"> </w:t>
-            </w:r>
-            <w:proofErr w:type="spellStart"/>
-            <w:r>
-              <w:rPr>
-                <w:rFonts w:cs="Arial"/>
-                <w:b/>
-                <w:color w:val="000000"/>
-                <w:sz w:val="28"/>
-                <w:szCs w:val="32"/>
-              </w:rPr>
-              <w:t>Vaakyam</w:t>
-            </w:r>
-            <w:proofErr w:type="spellEnd"/>
-            <w:r>
-              <w:rPr>
-                <w:rFonts w:cs="Arial"/>
-                <w:b/>
-                <w:color w:val="000000"/>
-                <w:sz w:val="28"/>
-                <w:szCs w:val="32"/>
-              </w:rPr>
-              <w:t xml:space="preserve"> No. - </w:t>
+              <w:t xml:space="preserve">Krama Vaakyam No. - </w:t>
             </w:r>
             <w:r>
               <w:rPr>
@@ -927,7 +901,6 @@
                 <w:szCs w:val="32"/>
               </w:rPr>
             </w:pPr>
-            <w:proofErr w:type="spellStart"/>
             <w:r>
               <w:rPr>
                 <w:rFonts w:cs="Arial"/>
@@ -936,18 +909,7 @@
                 <w:sz w:val="28"/>
                 <w:szCs w:val="32"/>
               </w:rPr>
-              <w:t>Panchaati</w:t>
-            </w:r>
-            <w:proofErr w:type="spellEnd"/>
-            <w:r>
-              <w:rPr>
-                <w:rFonts w:cs="Arial"/>
-                <w:b/>
-                <w:color w:val="000000"/>
-                <w:sz w:val="28"/>
-                <w:szCs w:val="32"/>
-              </w:rPr>
-              <w:t xml:space="preserve"> No</w:t>
+              <w:t>Panchaati No</w:t>
             </w:r>
             <w:r>
               <w:rPr>
@@ -991,267 +953,383 @@
               <w:adjustRightInd w:val="0"/>
               <w:spacing w:before="0" w:line="240" w:lineRule="auto"/>
               <w:rPr>
-                <w:rFonts w:ascii="BRH Devanagari Extra" w:hAnsi="BRH Devanagari Extra" w:cs="BRH Devanagari Extra"/>
+                <w:rFonts w:ascii="BRH Malayalam Extra" w:hAnsi="BRH Malayalam Extra" w:cs="BRH Malayalam Extra"/>
                 <w:color w:val="000000"/>
                 <w:sz w:val="40"/>
                 <w:szCs w:val="40"/>
               </w:rPr>
             </w:pPr>
-            <w:proofErr w:type="spellStart"/>
-            <w:r>
-              <w:rPr>
-                <w:rFonts w:ascii="BRH Devanagari Extra" w:hAnsi="BRH Devanagari Extra" w:cs="BRH Devanagari Extra"/>
-                <w:color w:val="000000"/>
-                <w:sz w:val="40"/>
-                <w:szCs w:val="40"/>
-              </w:rPr>
-              <w:t>ÌuÉ</w:t>
-            </w:r>
-            <w:proofErr w:type="spellEnd"/>
-            <w:r>
-              <w:rPr>
-                <w:rFonts w:ascii="BRH Malayalam Extra" w:hAnsi="BRH Malayalam Extra" w:cs="BRH Devanagari Extra"/>
-                <w:b/>
-                <w:color w:val="000000"/>
-                <w:sz w:val="32"/>
-                <w:szCs w:val="40"/>
-              </w:rPr>
-              <w:t>–</w:t>
-            </w:r>
-            <w:r>
-              <w:rPr>
-                <w:rFonts w:ascii="BRH Devanagari Extra" w:hAnsi="BRH Devanagari Extra" w:cs="BRH Devanagari Extra"/>
-                <w:color w:val="000000"/>
-                <w:sz w:val="40"/>
-                <w:szCs w:val="40"/>
-              </w:rPr>
-              <w:t>µ</w:t>
-            </w:r>
-            <w:proofErr w:type="spellStart"/>
-            <w:r>
-              <w:rPr>
-                <w:rFonts w:ascii="BRH Devanagari Extra" w:hAnsi="BRH Devanagari Extra" w:cs="BRH Devanagari Extra"/>
-                <w:color w:val="000000"/>
-                <w:sz w:val="40"/>
-                <w:szCs w:val="40"/>
-              </w:rPr>
-              <w:t>ÉÃþmÉ</w:t>
-            </w:r>
-            <w:proofErr w:type="spellEnd"/>
-            <w:r>
-              <w:rPr>
-                <w:rFonts w:ascii="BRH Malayalam Extra" w:hAnsi="BRH Malayalam Extra" w:cs="BRH Devanagari Extra"/>
-                <w:b/>
-                <w:color w:val="000000"/>
-                <w:sz w:val="32"/>
-                <w:szCs w:val="40"/>
-              </w:rPr>
-              <w:t>–</w:t>
-            </w:r>
-            <w:r>
-              <w:rPr>
-                <w:rFonts w:ascii="BRH Devanagari Extra" w:hAnsi="BRH Devanagari Extra" w:cs="BRH Devanagari Extra"/>
-                <w:color w:val="000000"/>
-                <w:sz w:val="40"/>
-                <w:szCs w:val="40"/>
+            <w:r>
+              <w:rPr>
+                <w:rFonts w:ascii="Latha" w:hAnsi="Latha" w:cs="Latha"/>
+                <w:sz w:val="28"/>
+                <w:szCs w:val="28"/>
+                <w:cs/>
+                <w:lang w:bidi="ta-IN"/>
+              </w:rPr>
+              <w:t>வி</w:t>
+            </w:r>
+            <w:r>
+              <w:rPr>
+                <w:rFonts w:ascii="BRH Tamil Tab Extra" w:hAnsi="BRH Tamil Tab Extra" w:cs="Latha"/>
+                <w:b/>
+                <w:sz w:val="32"/>
+                <w:szCs w:val="28"/>
+                <w:lang w:bidi="ta-IN"/>
+              </w:rPr>
+              <w:t>…</w:t>
+            </w:r>
+            <w:r>
+              <w:rPr>
+                <w:rFonts w:ascii="Latha" w:hAnsi="Latha" w:cs="Latha"/>
+                <w:sz w:val="28"/>
+                <w:szCs w:val="28"/>
+                <w:cs/>
+                <w:lang w:bidi="ta-IN"/>
+              </w:rPr>
+              <w:t>ஶ்வரூ</w:t>
+            </w:r>
+            <w:r>
+              <w:rPr>
+                <w:rFonts w:ascii="BRH Tamil Tab Extra" w:hAnsi="BRH Tamil Tab Extra" w:cs="Latha"/>
+                <w:b/>
+                <w:sz w:val="36"/>
+                <w:szCs w:val="28"/>
+                <w:lang w:bidi="ta-IN"/>
+              </w:rPr>
+              <w:t>†</w:t>
+            </w:r>
+            <w:r>
+              <w:rPr>
+                <w:rFonts w:ascii="Latha" w:hAnsi="Latha" w:cs="Latha"/>
+                <w:sz w:val="28"/>
+                <w:szCs w:val="28"/>
+                <w:cs/>
+                <w:lang w:bidi="ta-IN"/>
+              </w:rPr>
+              <w:t>ப</w:t>
+            </w:r>
+            <w:r>
+              <w:rPr>
+                <w:rFonts w:ascii="BRH Tamil Tab Extra" w:hAnsi="BRH Tamil Tab Extra" w:cs="Latha"/>
+                <w:b/>
+                <w:sz w:val="32"/>
+                <w:szCs w:val="28"/>
+                <w:lang w:bidi="ta-IN"/>
+              </w:rPr>
+              <w:t>…</w:t>
+            </w:r>
+            <w:r>
+              <w:rPr>
+                <w:rFonts w:ascii="Latha" w:hAnsi="Latha" w:cs="Latha"/>
+                <w:sz w:val="28"/>
+                <w:szCs w:val="28"/>
+                <w:lang w:bidi="ta-IN"/>
               </w:rPr>
               <w:t xml:space="preserve"> </w:t>
             </w:r>
-            <w:proofErr w:type="spellStart"/>
-            <w:r>
-              <w:rPr>
-                <w:rFonts w:ascii="BRH Devanagari Extra" w:hAnsi="BRH Devanagari Extra" w:cs="BRH Devanagari Extra"/>
-                <w:color w:val="000000"/>
-                <w:sz w:val="40"/>
-                <w:szCs w:val="40"/>
-              </w:rPr>
-              <w:t>ClSÒþÈ</w:t>
-            </w:r>
-            <w:proofErr w:type="spellEnd"/>
-            <w:r>
-              <w:rPr>
-                <w:rFonts w:ascii="BRH Devanagari Extra" w:hAnsi="BRH Devanagari Extra" w:cs="BRH Devanagari Extra"/>
-                <w:color w:val="000000"/>
-                <w:sz w:val="40"/>
-                <w:szCs w:val="40"/>
-              </w:rPr>
-              <w:t xml:space="preserve"> | </w:t>
-            </w:r>
-            <w:proofErr w:type="spellStart"/>
-            <w:r>
-              <w:rPr>
-                <w:rFonts w:ascii="BRH Devanagari Extra" w:hAnsi="BRH Devanagari Extra" w:cs="BRH Devanagari Extra"/>
-                <w:color w:val="000000"/>
-                <w:sz w:val="40"/>
-                <w:szCs w:val="40"/>
-              </w:rPr>
-              <w:t>ÌuÉ</w:t>
-            </w:r>
-            <w:proofErr w:type="spellEnd"/>
-            <w:r>
-              <w:rPr>
-                <w:rFonts w:ascii="BRH Malayalam Extra" w:hAnsi="BRH Malayalam Extra" w:cs="BRH Devanagari Extra"/>
-                <w:b/>
-                <w:color w:val="000000"/>
-                <w:sz w:val="32"/>
-                <w:szCs w:val="40"/>
-              </w:rPr>
-              <w:t>–</w:t>
-            </w:r>
-            <w:r>
-              <w:rPr>
-                <w:rFonts w:ascii="BRH Devanagari Extra" w:hAnsi="BRH Devanagari Extra" w:cs="BRH Devanagari Extra"/>
-                <w:color w:val="000000"/>
-                <w:sz w:val="40"/>
-                <w:szCs w:val="40"/>
+            <w:r>
+              <w:rPr>
+                <w:rFonts w:ascii="Latha" w:hAnsi="Latha" w:cs="Latha"/>
+                <w:sz w:val="28"/>
+                <w:szCs w:val="28"/>
+                <w:cs/>
+                <w:lang w:bidi="ta-IN"/>
+              </w:rPr>
+              <w:t>இந்து</w:t>
+            </w:r>
+            <w:r>
+              <w:rPr>
+                <w:rFonts w:ascii="BRH Tamil Tab Extra" w:hAnsi="BRH Tamil Tab Extra" w:cs="Latha"/>
+                <w:b/>
+                <w:sz w:val="36"/>
+                <w:szCs w:val="28"/>
+                <w:lang w:bidi="ta-IN"/>
+              </w:rPr>
+              <w:t>†</w:t>
+            </w:r>
+            <w:r>
+              <w:rPr>
+                <w:rFonts w:ascii="Latha" w:hAnsi="Latha" w:cs="Latha"/>
+                <w:b/>
+                <w:bCs/>
+                <w:position w:val="-12"/>
+                <w:sz w:val="28"/>
+                <w:szCs w:val="28"/>
+                <w:cs/>
+                <w:lang w:bidi="ta-IN"/>
+              </w:rPr>
+              <w:t>3</w:t>
+            </w:r>
+            <w:r>
+              <w:rPr>
+                <w:rFonts w:ascii="Latha" w:hAnsi="Latha" w:cs="Latha"/>
+                <w:b/>
+                <w:bCs/>
+                <w:sz w:val="32"/>
+                <w:szCs w:val="32"/>
+                <w:cs/>
+                <w:lang w:bidi="ta-IN"/>
+              </w:rPr>
+              <w:t>:</w:t>
+            </w:r>
+            <w:r>
+              <w:rPr>
+                <w:rFonts w:ascii="Latha" w:hAnsi="Latha" w:cs="Latha"/>
+                <w:sz w:val="28"/>
+                <w:szCs w:val="28"/>
+                <w:cs/>
+                <w:lang w:bidi="ta-IN"/>
+              </w:rPr>
+              <w:t xml:space="preserve"> </w:t>
+            </w:r>
+            <w:r>
+              <w:rPr>
+                <w:rFonts w:ascii="Latha" w:hAnsi="Latha" w:cs="Latha"/>
+                <w:sz w:val="28"/>
+                <w:szCs w:val="28"/>
+                <w:lang w:bidi="ta-IN"/>
+              </w:rPr>
+              <w:t xml:space="preserve">| </w:t>
+            </w:r>
+            <w:r>
+              <w:rPr>
+                <w:rFonts w:ascii="Latha" w:hAnsi="Latha" w:cs="Latha"/>
+                <w:sz w:val="28"/>
+                <w:szCs w:val="28"/>
+                <w:lang w:bidi="ta-IN"/>
+              </w:rPr>
+              <w:br/>
+            </w:r>
+            <w:r>
+              <w:rPr>
+                <w:rFonts w:ascii="Latha" w:hAnsi="Latha" w:cs="Latha"/>
+                <w:sz w:val="28"/>
+                <w:szCs w:val="28"/>
+                <w:cs/>
+                <w:lang w:bidi="ta-IN"/>
+              </w:rPr>
+              <w:t>வி</w:t>
+            </w:r>
+            <w:r>
+              <w:rPr>
+                <w:rFonts w:ascii="BRH Tamil Tab Extra" w:hAnsi="BRH Tamil Tab Extra" w:cs="Latha"/>
+                <w:b/>
+                <w:sz w:val="32"/>
+                <w:szCs w:val="28"/>
+                <w:lang w:bidi="ta-IN"/>
+              </w:rPr>
+              <w:t>…</w:t>
+            </w:r>
+            <w:r>
+              <w:rPr>
+                <w:rFonts w:ascii="Latha" w:hAnsi="Latha" w:cs="Latha"/>
+                <w:sz w:val="28"/>
+                <w:szCs w:val="28"/>
+                <w:cs/>
+                <w:lang w:bidi="ta-IN"/>
+              </w:rPr>
+              <w:t>ஶ்</w:t>
+            </w:r>
+            <w:r>
+              <w:rPr>
+                <w:rFonts w:ascii="Latha" w:hAnsi="Latha" w:cs="Latha"/>
+                <w:sz w:val="28"/>
+                <w:szCs w:val="28"/>
                 <w:highlight w:val="yellow"/>
-              </w:rPr>
-              <w:t>µÉ</w:t>
-            </w:r>
-            <w:r>
-              <w:rPr>
-                <w:rFonts w:ascii="BRH Malayalam Extra" w:hAnsi="BRH Malayalam Extra" w:cs="BRH Devanagari Extra"/>
-                <w:b/>
-                <w:color w:val="000000"/>
-                <w:sz w:val="32"/>
-                <w:szCs w:val="40"/>
-              </w:rPr>
-              <w:t>–</w:t>
-            </w:r>
-            <w:proofErr w:type="spellStart"/>
-            <w:r>
-              <w:rPr>
-                <w:rFonts w:ascii="BRH Devanagari Extra" w:hAnsi="BRH Devanagari Extra" w:cs="BRH Devanagari Extra"/>
-                <w:color w:val="000000"/>
-                <w:sz w:val="40"/>
-                <w:szCs w:val="40"/>
-              </w:rPr>
-              <w:t>ÃþmÉ</w:t>
-            </w:r>
-            <w:proofErr w:type="spellEnd"/>
-            <w:r>
-              <w:rPr>
-                <w:rFonts w:ascii="BRH Malayalam Extra" w:hAnsi="BRH Malayalam Extra" w:cs="BRH Devanagari Extra"/>
-                <w:b/>
-                <w:color w:val="000000"/>
-                <w:sz w:val="32"/>
-                <w:szCs w:val="40"/>
-              </w:rPr>
-              <w:t>–</w:t>
-            </w:r>
-            <w:r>
-              <w:rPr>
-                <w:rFonts w:ascii="BRH Devanagari Extra" w:hAnsi="BRH Devanagari Extra" w:cs="BRH Devanagari Extra"/>
-                <w:color w:val="000000"/>
-                <w:sz w:val="40"/>
-                <w:szCs w:val="40"/>
+                <w:cs/>
+                <w:lang w:bidi="ta-IN"/>
+              </w:rPr>
+              <w:t>வ</w:t>
+            </w:r>
+            <w:r>
+              <w:rPr>
+                <w:rFonts w:ascii="BRH Tamil Tab Extra" w:hAnsi="BRH Tamil Tab Extra" w:cs="Latha"/>
+                <w:b/>
+                <w:sz w:val="32"/>
+                <w:szCs w:val="28"/>
+                <w:lang w:bidi="ta-IN"/>
+              </w:rPr>
+              <w:t>…</w:t>
+            </w:r>
+            <w:r>
+              <w:rPr>
+                <w:rFonts w:ascii="Latha" w:hAnsi="Latha" w:cs="Latha"/>
+                <w:sz w:val="28"/>
+                <w:szCs w:val="28"/>
+                <w:cs/>
+                <w:lang w:bidi="ta-IN"/>
+              </w:rPr>
+              <w:t>ரூ</w:t>
+            </w:r>
+            <w:r>
+              <w:rPr>
+                <w:rFonts w:ascii="BRH Tamil Tab Extra" w:hAnsi="BRH Tamil Tab Extra" w:cs="Latha"/>
+                <w:b/>
+                <w:sz w:val="36"/>
+                <w:szCs w:val="28"/>
+                <w:lang w:bidi="ta-IN"/>
+              </w:rPr>
+              <w:t>†</w:t>
+            </w:r>
+            <w:r>
+              <w:rPr>
+                <w:rFonts w:ascii="Latha" w:hAnsi="Latha" w:cs="Latha"/>
+                <w:sz w:val="28"/>
+                <w:szCs w:val="28"/>
+                <w:cs/>
+                <w:lang w:bidi="ta-IN"/>
+              </w:rPr>
+              <w:t>ப</w:t>
+            </w:r>
+            <w:r>
+              <w:rPr>
+                <w:rFonts w:ascii="BRH Tamil Tab Extra" w:hAnsi="BRH Tamil Tab Extra" w:cs="Latha"/>
+                <w:b/>
+                <w:sz w:val="32"/>
+                <w:szCs w:val="28"/>
+                <w:lang w:bidi="ta-IN"/>
+              </w:rPr>
+              <w:t>…</w:t>
+            </w:r>
+            <w:r>
+              <w:rPr>
+                <w:rFonts w:ascii="Latha" w:hAnsi="Latha" w:cs="Latha"/>
+                <w:sz w:val="28"/>
+                <w:szCs w:val="28"/>
+                <w:lang w:bidi="ta-IN"/>
               </w:rPr>
               <w:t xml:space="preserve"> </w:t>
             </w:r>
-            <w:proofErr w:type="spellStart"/>
-            <w:r>
-              <w:rPr>
-                <w:rFonts w:ascii="BRH Devanagari Extra" w:hAnsi="BRH Devanagari Extra" w:cs="BRH Devanagari Extra"/>
-                <w:color w:val="000000"/>
-                <w:sz w:val="40"/>
-                <w:szCs w:val="40"/>
-              </w:rPr>
-              <w:t>CÌiÉþ</w:t>
-            </w:r>
-            <w:proofErr w:type="spellEnd"/>
-            <w:r>
-              <w:rPr>
-                <w:rFonts w:ascii="BRH Devanagari Extra" w:hAnsi="BRH Devanagari Extra" w:cs="BRH Devanagari Extra"/>
-                <w:color w:val="000000"/>
-                <w:sz w:val="40"/>
-                <w:szCs w:val="40"/>
+            <w:r>
+              <w:rPr>
+                <w:rFonts w:ascii="Latha" w:hAnsi="Latha" w:cs="Latha"/>
+                <w:sz w:val="28"/>
+                <w:szCs w:val="28"/>
+                <w:cs/>
+                <w:lang w:bidi="ta-IN"/>
+              </w:rPr>
+              <w:t>இதி</w:t>
+            </w:r>
+            <w:r>
+              <w:rPr>
+                <w:rFonts w:ascii="BRH Tamil Tab Extra" w:hAnsi="BRH Tamil Tab Extra" w:cs="Latha"/>
+                <w:b/>
+                <w:sz w:val="36"/>
+                <w:szCs w:val="28"/>
+                <w:lang w:bidi="ta-IN"/>
+              </w:rPr>
+              <w:t>†</w:t>
+            </w:r>
+            <w:r>
+              <w:rPr>
+                <w:rFonts w:ascii="Latha" w:hAnsi="Latha" w:cs="Latha"/>
+                <w:sz w:val="28"/>
+                <w:szCs w:val="28"/>
+                <w:lang w:bidi="ta-IN"/>
               </w:rPr>
               <w:t xml:space="preserve"> </w:t>
             </w:r>
-          </w:p>
-          <w:p>
-            <w:pPr>
-              <w:widowControl w:val="0"/>
-              <w:autoSpaceDE w:val="0"/>
-              <w:autoSpaceDN w:val="0"/>
-              <w:adjustRightInd w:val="0"/>
-              <w:spacing w:before="0" w:line="240" w:lineRule="auto"/>
-              <w:rPr>
-                <w:rFonts w:ascii="BRH Malayalam Extra" w:hAnsi="BRH Malayalam Extra" w:cs="BRH Malayalam Extra"/>
-                <w:color w:val="000000"/>
-                <w:sz w:val="40"/>
-                <w:szCs w:val="40"/>
-              </w:rPr>
-            </w:pPr>
-            <w:proofErr w:type="spellStart"/>
-            <w:r>
-              <w:rPr>
-                <w:rFonts w:ascii="BRH Devanagari Extra" w:hAnsi="BRH Devanagari Extra" w:cs="BRH Devanagari Extra"/>
-                <w:color w:val="000000"/>
-                <w:sz w:val="40"/>
-                <w:szCs w:val="40"/>
-              </w:rPr>
-              <w:t>ÌuÉ</w:t>
-            </w:r>
-            <w:proofErr w:type="spellEnd"/>
-            <w:r>
-              <w:rPr>
-                <w:rFonts w:ascii="BRH Malayalam Extra" w:hAnsi="BRH Malayalam Extra" w:cs="BRH Devanagari Extra"/>
-                <w:b/>
-                <w:color w:val="000000"/>
-                <w:sz w:val="32"/>
-                <w:szCs w:val="40"/>
-              </w:rPr>
-              <w:t>–</w:t>
-            </w:r>
-            <w:r>
-              <w:rPr>
-                <w:rFonts w:ascii="BRH Devanagari Extra" w:hAnsi="BRH Devanagari Extra" w:cs="BRH Devanagari Extra"/>
-                <w:color w:val="000000"/>
-                <w:sz w:val="40"/>
-                <w:szCs w:val="40"/>
-              </w:rPr>
-              <w:t>µÉ - Ã</w:t>
-            </w:r>
-            <w:r>
-              <w:rPr>
-                <w:rFonts w:ascii="BRH Malayalam Extra" w:hAnsi="BRH Malayalam Extra" w:cs="BRH Devanagari Extra"/>
-                <w:b/>
-                <w:color w:val="000000"/>
-                <w:sz w:val="32"/>
-                <w:szCs w:val="40"/>
-              </w:rPr>
-              <w:t>–</w:t>
-            </w:r>
-            <w:proofErr w:type="spellStart"/>
-            <w:r>
-              <w:rPr>
-                <w:rFonts w:ascii="BRH Devanagari Extra" w:hAnsi="BRH Devanagari Extra" w:cs="BRH Devanagari Extra"/>
-                <w:color w:val="000000"/>
-                <w:sz w:val="40"/>
-                <w:szCs w:val="40"/>
-              </w:rPr>
-              <w:t>mÉ</w:t>
-            </w:r>
-            <w:proofErr w:type="spellEnd"/>
-            <w:r>
-              <w:rPr>
-                <w:rFonts w:ascii="BRH Malayalam Extra" w:hAnsi="BRH Malayalam Extra" w:cs="BRH Devanagari Extra"/>
-                <w:b/>
-                <w:color w:val="000000"/>
-                <w:sz w:val="32"/>
-                <w:szCs w:val="40"/>
-              </w:rPr>
-              <w:t>–</w:t>
-            </w:r>
-            <w:r>
-              <w:rPr>
-                <w:rFonts w:ascii="BRH Devanagari Extra" w:hAnsi="BRH Devanagari Extra" w:cs="BRH Devanagari Extra"/>
-                <w:color w:val="000000"/>
-                <w:sz w:val="40"/>
-                <w:szCs w:val="40"/>
-              </w:rPr>
-              <w:t>È |</w:t>
+            <w:r>
+              <w:rPr>
+                <w:rFonts w:ascii="Latha" w:hAnsi="Latha" w:cs="Latha"/>
+                <w:sz w:val="28"/>
+                <w:szCs w:val="28"/>
+                <w:cs/>
+                <w:lang w:bidi="ta-IN"/>
+              </w:rPr>
+              <w:t>வி</w:t>
+            </w:r>
+            <w:r>
+              <w:rPr>
+                <w:rFonts w:ascii="BRH Tamil Tab Extra" w:hAnsi="BRH Tamil Tab Extra" w:cs="Latha"/>
+                <w:b/>
+                <w:sz w:val="32"/>
+                <w:szCs w:val="28"/>
+                <w:lang w:bidi="ta-IN"/>
+              </w:rPr>
+              <w:t>…</w:t>
+            </w:r>
+            <w:r>
+              <w:rPr>
+                <w:rFonts w:ascii="Latha" w:hAnsi="Latha" w:cs="Latha"/>
+                <w:sz w:val="28"/>
+                <w:szCs w:val="28"/>
+                <w:cs/>
+                <w:lang w:bidi="ta-IN"/>
+              </w:rPr>
+              <w:t xml:space="preserve">ஶ்வ </w:t>
+            </w:r>
+            <w:r>
+              <w:rPr>
+                <w:rFonts w:ascii="Latha" w:hAnsi="Latha" w:cs="Latha"/>
+                <w:sz w:val="28"/>
+                <w:szCs w:val="28"/>
+                <w:lang w:bidi="ta-IN"/>
+              </w:rPr>
+              <w:t xml:space="preserve">- </w:t>
+            </w:r>
+            <w:r>
+              <w:rPr>
+                <w:rFonts w:ascii="Latha" w:hAnsi="Latha" w:cs="Latha"/>
+                <w:sz w:val="28"/>
+                <w:szCs w:val="28"/>
+                <w:cs/>
+                <w:lang w:bidi="ta-IN"/>
+              </w:rPr>
+              <w:t>ரூ</w:t>
+            </w:r>
+            <w:r>
+              <w:rPr>
+                <w:rFonts w:ascii="BRH Tamil Tab Extra" w:hAnsi="BRH Tamil Tab Extra" w:cs="Latha"/>
+                <w:b/>
+                <w:sz w:val="32"/>
+                <w:szCs w:val="28"/>
+                <w:lang w:bidi="ta-IN"/>
+              </w:rPr>
+              <w:t>…</w:t>
+            </w:r>
+            <w:r>
+              <w:rPr>
+                <w:rFonts w:ascii="Latha" w:hAnsi="Latha" w:cs="Latha"/>
+                <w:sz w:val="28"/>
+                <w:szCs w:val="28"/>
+                <w:cs/>
+                <w:lang w:bidi="ta-IN"/>
+              </w:rPr>
+              <w:t>ப</w:t>
+            </w:r>
+            <w:r>
+              <w:rPr>
+                <w:rFonts w:ascii="BRH Tamil Tab Extra" w:hAnsi="BRH Tamil Tab Extra" w:cs="Latha"/>
+                <w:b/>
+                <w:sz w:val="32"/>
+                <w:szCs w:val="28"/>
+                <w:lang w:bidi="ta-IN"/>
+              </w:rPr>
+              <w:t>…</w:t>
+            </w:r>
+            <w:r>
+              <w:rPr>
+                <w:rFonts w:ascii="Latha" w:hAnsi="Latha" w:cs="Latha"/>
+                <w:b/>
+                <w:bCs/>
+                <w:sz w:val="32"/>
+                <w:szCs w:val="32"/>
+                <w:cs/>
+                <w:lang w:bidi="ta-IN"/>
+              </w:rPr>
+              <w:t>:</w:t>
+            </w:r>
+            <w:r>
+              <w:rPr>
+                <w:rFonts w:ascii="Latha" w:hAnsi="Latha" w:cs="Latha"/>
+                <w:sz w:val="28"/>
+                <w:szCs w:val="28"/>
+                <w:cs/>
+                <w:lang w:bidi="ta-IN"/>
+              </w:rPr>
+              <w:t xml:space="preserve"> </w:t>
             </w:r>
           </w:p>
         </w:tc>
@@ -1261,269 +1339,374 @@
           </w:tcPr>
           <w:p>
             <w:pPr>
-              <w:widowControl w:val="0"/>
-              <w:autoSpaceDE w:val="0"/>
-              <w:autoSpaceDN w:val="0"/>
-              <w:adjustRightInd w:val="0"/>
               <w:spacing w:before="0" w:line="240" w:lineRule="auto"/>
               <w:rPr>
-                <w:rFonts w:ascii="BRH Devanagari Extra" w:hAnsi="BRH Devanagari Extra" w:cs="BRH Devanagari Extra"/>
+                <w:rFonts w:ascii="BRH Malayalam Extra" w:hAnsi="BRH Malayalam Extra" w:cs="BRH Malayalam Extra"/>
                 <w:color w:val="000000"/>
                 <w:sz w:val="40"/>
                 <w:szCs w:val="40"/>
               </w:rPr>
             </w:pPr>
-            <w:proofErr w:type="spellStart"/>
-            <w:r>
-              <w:rPr>
-                <w:rFonts w:ascii="BRH Devanagari Extra" w:hAnsi="BRH Devanagari Extra" w:cs="BRH Devanagari Extra"/>
-                <w:color w:val="000000"/>
-                <w:sz w:val="40"/>
-                <w:szCs w:val="40"/>
-              </w:rPr>
-              <w:t>ÌuÉ</w:t>
-            </w:r>
-            <w:proofErr w:type="spellEnd"/>
-            <w:r>
-              <w:rPr>
-                <w:rFonts w:ascii="BRH Malayalam Extra" w:hAnsi="BRH Malayalam Extra" w:cs="BRH Devanagari Extra"/>
-                <w:b/>
-                <w:color w:val="000000"/>
-                <w:sz w:val="32"/>
-                <w:szCs w:val="40"/>
-              </w:rPr>
-              <w:t>–</w:t>
-            </w:r>
-            <w:r>
-              <w:rPr>
-                <w:rFonts w:ascii="BRH Devanagari Extra" w:hAnsi="BRH Devanagari Extra" w:cs="BRH Devanagari Extra"/>
-                <w:color w:val="000000"/>
-                <w:sz w:val="40"/>
-                <w:szCs w:val="40"/>
-              </w:rPr>
-              <w:t>µ</w:t>
-            </w:r>
-            <w:proofErr w:type="spellStart"/>
-            <w:r>
-              <w:rPr>
-                <w:rFonts w:ascii="BRH Devanagari Extra" w:hAnsi="BRH Devanagari Extra" w:cs="BRH Devanagari Extra"/>
-                <w:color w:val="000000"/>
-                <w:sz w:val="40"/>
-                <w:szCs w:val="40"/>
-              </w:rPr>
-              <w:t>ÉÃþmÉ</w:t>
-            </w:r>
-            <w:proofErr w:type="spellEnd"/>
-            <w:r>
-              <w:rPr>
-                <w:rFonts w:ascii="BRH Malayalam Extra" w:hAnsi="BRH Malayalam Extra" w:cs="BRH Devanagari Extra"/>
-                <w:b/>
-                <w:color w:val="000000"/>
-                <w:sz w:val="32"/>
-                <w:szCs w:val="40"/>
-              </w:rPr>
-              <w:t>–</w:t>
-            </w:r>
-            <w:r>
-              <w:rPr>
-                <w:rFonts w:ascii="BRH Devanagari Extra" w:hAnsi="BRH Devanagari Extra" w:cs="BRH Devanagari Extra"/>
-                <w:color w:val="000000"/>
-                <w:sz w:val="40"/>
-                <w:szCs w:val="40"/>
+            <w:r>
+              <w:rPr>
+                <w:rFonts w:ascii="Latha" w:hAnsi="Latha" w:cs="Latha"/>
+                <w:sz w:val="28"/>
+                <w:szCs w:val="28"/>
+                <w:cs/>
+                <w:lang w:bidi="ta-IN"/>
+              </w:rPr>
+              <w:t>வி</w:t>
+            </w:r>
+            <w:r>
+              <w:rPr>
+                <w:rFonts w:ascii="BRH Tamil Tab Extra" w:hAnsi="BRH Tamil Tab Extra" w:cs="Latha"/>
+                <w:b/>
+                <w:sz w:val="32"/>
+                <w:szCs w:val="28"/>
+                <w:lang w:bidi="ta-IN"/>
+              </w:rPr>
+              <w:t>…</w:t>
+            </w:r>
+            <w:r>
+              <w:rPr>
+                <w:rFonts w:ascii="Latha" w:hAnsi="Latha" w:cs="Latha"/>
+                <w:sz w:val="28"/>
+                <w:szCs w:val="28"/>
+                <w:cs/>
+                <w:lang w:bidi="ta-IN"/>
+              </w:rPr>
+              <w:t>ஶ்வரூ</w:t>
+            </w:r>
+            <w:r>
+              <w:rPr>
+                <w:rFonts w:ascii="BRH Tamil Tab Extra" w:hAnsi="BRH Tamil Tab Extra" w:cs="Latha"/>
+                <w:b/>
+                <w:sz w:val="36"/>
+                <w:szCs w:val="28"/>
+                <w:lang w:bidi="ta-IN"/>
+              </w:rPr>
+              <w:t>†</w:t>
+            </w:r>
+            <w:r>
+              <w:rPr>
+                <w:rFonts w:ascii="Latha" w:hAnsi="Latha" w:cs="Latha"/>
+                <w:sz w:val="28"/>
+                <w:szCs w:val="28"/>
+                <w:cs/>
+                <w:lang w:bidi="ta-IN"/>
+              </w:rPr>
+              <w:t>ப</w:t>
+            </w:r>
+            <w:r>
+              <w:rPr>
+                <w:rFonts w:ascii="BRH Tamil Tab Extra" w:hAnsi="BRH Tamil Tab Extra" w:cs="Latha"/>
+                <w:b/>
+                <w:sz w:val="32"/>
+                <w:szCs w:val="28"/>
+                <w:lang w:bidi="ta-IN"/>
+              </w:rPr>
+              <w:t>…</w:t>
+            </w:r>
+            <w:r>
+              <w:rPr>
+                <w:rFonts w:ascii="Latha" w:hAnsi="Latha" w:cs="Latha"/>
+                <w:sz w:val="28"/>
+                <w:szCs w:val="28"/>
+                <w:lang w:bidi="ta-IN"/>
               </w:rPr>
               <w:t xml:space="preserve"> </w:t>
             </w:r>
-            <w:proofErr w:type="spellStart"/>
-            <w:r>
-              <w:rPr>
-                <w:rFonts w:ascii="BRH Devanagari Extra" w:hAnsi="BRH Devanagari Extra" w:cs="BRH Devanagari Extra"/>
-                <w:color w:val="000000"/>
-                <w:sz w:val="40"/>
-                <w:szCs w:val="40"/>
-              </w:rPr>
-              <w:t>ClSÒþÈ</w:t>
-            </w:r>
-            <w:proofErr w:type="spellEnd"/>
-            <w:r>
-              <w:rPr>
-                <w:rFonts w:ascii="BRH Devanagari Extra" w:hAnsi="BRH Devanagari Extra" w:cs="BRH Devanagari Extra"/>
-                <w:color w:val="000000"/>
-                <w:sz w:val="40"/>
-                <w:szCs w:val="40"/>
-              </w:rPr>
-              <w:t xml:space="preserve"> | </w:t>
-            </w:r>
-            <w:proofErr w:type="spellStart"/>
-            <w:r>
-              <w:rPr>
-                <w:rFonts w:ascii="BRH Devanagari Extra" w:hAnsi="BRH Devanagari Extra" w:cs="BRH Devanagari Extra"/>
-                <w:color w:val="000000"/>
-                <w:sz w:val="40"/>
-                <w:szCs w:val="40"/>
-              </w:rPr>
-              <w:t>ÌuÉ</w:t>
-            </w:r>
-            <w:proofErr w:type="spellEnd"/>
-            <w:r>
-              <w:rPr>
-                <w:rFonts w:ascii="BRH Malayalam Extra" w:hAnsi="BRH Malayalam Extra" w:cs="BRH Devanagari Extra"/>
-                <w:b/>
-                <w:color w:val="000000"/>
-                <w:sz w:val="32"/>
-                <w:szCs w:val="40"/>
-              </w:rPr>
-              <w:t>–</w:t>
-            </w:r>
-            <w:r>
-              <w:rPr>
-                <w:rFonts w:ascii="BRH Devanagari Extra" w:hAnsi="BRH Devanagari Extra" w:cs="BRH Devanagari Extra"/>
-                <w:color w:val="000000"/>
-                <w:sz w:val="40"/>
-                <w:szCs w:val="40"/>
+            <w:r>
+              <w:rPr>
+                <w:rFonts w:ascii="Latha" w:hAnsi="Latha" w:cs="Latha"/>
+                <w:sz w:val="28"/>
+                <w:szCs w:val="28"/>
+                <w:cs/>
+                <w:lang w:bidi="ta-IN"/>
+              </w:rPr>
+              <w:t>இந்து</w:t>
+            </w:r>
+            <w:r>
+              <w:rPr>
+                <w:rFonts w:ascii="BRH Tamil Tab Extra" w:hAnsi="BRH Tamil Tab Extra" w:cs="Latha"/>
+                <w:b/>
+                <w:sz w:val="36"/>
+                <w:szCs w:val="28"/>
+                <w:lang w:bidi="ta-IN"/>
+              </w:rPr>
+              <w:t>†</w:t>
+            </w:r>
+            <w:r>
+              <w:rPr>
+                <w:rFonts w:ascii="Latha" w:hAnsi="Latha" w:cs="Latha"/>
+                <w:b/>
+                <w:bCs/>
+                <w:position w:val="-12"/>
+                <w:sz w:val="28"/>
+                <w:szCs w:val="28"/>
+                <w:cs/>
+                <w:lang w:bidi="ta-IN"/>
+              </w:rPr>
+              <w:t>3</w:t>
+            </w:r>
+            <w:r>
+              <w:rPr>
+                <w:rFonts w:ascii="Latha" w:hAnsi="Latha" w:cs="Latha"/>
+                <w:b/>
+                <w:bCs/>
+                <w:sz w:val="32"/>
+                <w:szCs w:val="32"/>
+                <w:cs/>
+                <w:lang w:bidi="ta-IN"/>
+              </w:rPr>
+              <w:t>:</w:t>
+            </w:r>
+            <w:r>
+              <w:rPr>
+                <w:rFonts w:ascii="Latha" w:hAnsi="Latha" w:cs="Latha"/>
+                <w:sz w:val="28"/>
+                <w:szCs w:val="28"/>
+                <w:cs/>
+                <w:lang w:bidi="ta-IN"/>
+              </w:rPr>
+              <w:t xml:space="preserve"> </w:t>
+            </w:r>
+            <w:r>
+              <w:rPr>
+                <w:rFonts w:ascii="Latha" w:hAnsi="Latha" w:cs="Latha"/>
+                <w:sz w:val="28"/>
+                <w:szCs w:val="28"/>
+                <w:lang w:bidi="ta-IN"/>
+              </w:rPr>
+              <w:t xml:space="preserve">| </w:t>
+            </w:r>
+            <w:r>
+              <w:rPr>
+                <w:rFonts w:ascii="Latha" w:hAnsi="Latha" w:cs="Latha"/>
+                <w:sz w:val="28"/>
+                <w:szCs w:val="28"/>
+                <w:lang w:bidi="ta-IN"/>
+              </w:rPr>
+              <w:br/>
+            </w:r>
+            <w:r>
+              <w:rPr>
+                <w:rFonts w:ascii="Latha" w:hAnsi="Latha" w:cs="Latha"/>
+                <w:sz w:val="28"/>
+                <w:szCs w:val="28"/>
+                <w:cs/>
+                <w:lang w:bidi="ta-IN"/>
+              </w:rPr>
+              <w:t>வி</w:t>
+            </w:r>
+            <w:r>
+              <w:rPr>
+                <w:rFonts w:ascii="BRH Tamil Tab Extra" w:hAnsi="BRH Tamil Tab Extra" w:cs="Latha"/>
+                <w:b/>
+                <w:sz w:val="32"/>
+                <w:szCs w:val="28"/>
+                <w:lang w:bidi="ta-IN"/>
+              </w:rPr>
+              <w:t>…</w:t>
+            </w:r>
+            <w:r>
+              <w:rPr>
+                <w:rFonts w:ascii="Latha" w:hAnsi="Latha" w:cs="Latha"/>
+                <w:sz w:val="28"/>
+                <w:szCs w:val="28"/>
                 <w:highlight w:val="green"/>
-              </w:rPr>
-              <w:t>µ</w:t>
-            </w:r>
-            <w:proofErr w:type="spellStart"/>
-            <w:r>
-              <w:rPr>
-                <w:rFonts w:ascii="BRH Devanagari Extra" w:hAnsi="BRH Devanagari Extra" w:cs="BRH Devanagari Extra"/>
-                <w:color w:val="000000"/>
-                <w:sz w:val="40"/>
-                <w:szCs w:val="40"/>
-                <w:highlight w:val="green"/>
-              </w:rPr>
-              <w:t>É</w:t>
-            </w:r>
-            <w:r>
-              <w:rPr>
-                <w:rFonts w:ascii="BRH Devanagari Extra" w:hAnsi="BRH Devanagari Extra" w:cs="BRH Devanagari Extra"/>
-                <w:color w:val="000000"/>
-                <w:sz w:val="40"/>
-                <w:szCs w:val="40"/>
-              </w:rPr>
-              <w:t>ÃþmÉ</w:t>
-            </w:r>
-            <w:proofErr w:type="spellEnd"/>
-            <w:r>
-              <w:rPr>
-                <w:rFonts w:ascii="BRH Malayalam Extra" w:hAnsi="BRH Malayalam Extra" w:cs="BRH Devanagari Extra"/>
-                <w:b/>
-                <w:color w:val="000000"/>
-                <w:sz w:val="32"/>
-                <w:szCs w:val="40"/>
-              </w:rPr>
-              <w:t>–</w:t>
-            </w:r>
-            <w:r>
-              <w:rPr>
-                <w:rFonts w:ascii="BRH Devanagari Extra" w:hAnsi="BRH Devanagari Extra" w:cs="BRH Devanagari Extra"/>
-                <w:color w:val="000000"/>
-                <w:sz w:val="40"/>
-                <w:szCs w:val="40"/>
+                <w:cs/>
+                <w:lang w:bidi="ta-IN"/>
+              </w:rPr>
+              <w:t>ஶ்வ</w:t>
+            </w:r>
+            <w:r>
+              <w:rPr>
+                <w:rFonts w:ascii="Latha" w:hAnsi="Latha" w:cs="Latha"/>
+                <w:sz w:val="28"/>
+                <w:szCs w:val="28"/>
+                <w:cs/>
+                <w:lang w:bidi="ta-IN"/>
+              </w:rPr>
+              <w:t>ரூ</w:t>
+            </w:r>
+            <w:r>
+              <w:rPr>
+                <w:rFonts w:ascii="BRH Tamil Tab Extra" w:hAnsi="BRH Tamil Tab Extra" w:cs="Latha"/>
+                <w:b/>
+                <w:sz w:val="36"/>
+                <w:szCs w:val="28"/>
+                <w:lang w:bidi="ta-IN"/>
+              </w:rPr>
+              <w:t>†</w:t>
+            </w:r>
+            <w:r>
+              <w:rPr>
+                <w:rFonts w:ascii="Latha" w:hAnsi="Latha" w:cs="Latha"/>
+                <w:sz w:val="28"/>
+                <w:szCs w:val="28"/>
+                <w:cs/>
+                <w:lang w:bidi="ta-IN"/>
+              </w:rPr>
+              <w:t>ப</w:t>
+            </w:r>
+            <w:r>
+              <w:rPr>
+                <w:rFonts w:ascii="BRH Tamil Tab Extra" w:hAnsi="BRH Tamil Tab Extra" w:cs="Latha"/>
+                <w:b/>
+                <w:sz w:val="32"/>
+                <w:szCs w:val="28"/>
+                <w:lang w:bidi="ta-IN"/>
+              </w:rPr>
+              <w:t>…</w:t>
+            </w:r>
+            <w:r>
+              <w:rPr>
+                <w:rFonts w:ascii="Latha" w:hAnsi="Latha" w:cs="Latha"/>
+                <w:sz w:val="28"/>
+                <w:szCs w:val="28"/>
+                <w:lang w:bidi="ta-IN"/>
               </w:rPr>
               <w:t xml:space="preserve"> </w:t>
             </w:r>
-            <w:proofErr w:type="spellStart"/>
-            <w:r>
-              <w:rPr>
-                <w:rFonts w:ascii="BRH Devanagari Extra" w:hAnsi="BRH Devanagari Extra" w:cs="BRH Devanagari Extra"/>
-                <w:color w:val="000000"/>
-                <w:sz w:val="40"/>
-                <w:szCs w:val="40"/>
-              </w:rPr>
-              <w:t>CÌiÉþ</w:t>
-            </w:r>
-            <w:proofErr w:type="spellEnd"/>
-            <w:r>
-              <w:rPr>
-                <w:rFonts w:ascii="BRH Devanagari Extra" w:hAnsi="BRH Devanagari Extra" w:cs="BRH Devanagari Extra"/>
-                <w:color w:val="000000"/>
-                <w:sz w:val="40"/>
-                <w:szCs w:val="40"/>
+            <w:r>
+              <w:rPr>
+                <w:rFonts w:ascii="Latha" w:hAnsi="Latha" w:cs="Latha"/>
+                <w:sz w:val="28"/>
+                <w:szCs w:val="28"/>
+                <w:cs/>
+                <w:lang w:bidi="ta-IN"/>
+              </w:rPr>
+              <w:t>இதி</w:t>
+            </w:r>
+            <w:r>
+              <w:rPr>
+                <w:rFonts w:ascii="BRH Tamil Tab Extra" w:hAnsi="BRH Tamil Tab Extra" w:cs="Latha"/>
+                <w:b/>
+                <w:sz w:val="36"/>
+                <w:szCs w:val="28"/>
+                <w:lang w:bidi="ta-IN"/>
+              </w:rPr>
+              <w:t>†</w:t>
+            </w:r>
+            <w:r>
+              <w:rPr>
+                <w:rFonts w:ascii="Latha" w:hAnsi="Latha" w:cs="Latha"/>
+                <w:sz w:val="28"/>
+                <w:szCs w:val="28"/>
+                <w:lang w:bidi="ta-IN"/>
               </w:rPr>
               <w:t xml:space="preserve"> </w:t>
             </w:r>
-          </w:p>
-          <w:p>
-            <w:pPr>
-              <w:spacing w:before="0" w:line="240" w:lineRule="auto"/>
-              <w:rPr>
-                <w:rFonts w:ascii="BRH Malayalam Extra" w:hAnsi="BRH Malayalam Extra" w:cs="BRH Malayalam Extra"/>
-                <w:color w:val="000000"/>
-                <w:sz w:val="40"/>
-                <w:szCs w:val="40"/>
-              </w:rPr>
-            </w:pPr>
-            <w:proofErr w:type="spellStart"/>
-            <w:r>
-              <w:rPr>
-                <w:rFonts w:ascii="BRH Devanagari Extra" w:hAnsi="BRH Devanagari Extra" w:cs="BRH Devanagari Extra"/>
-                <w:color w:val="000000"/>
-                <w:sz w:val="40"/>
-                <w:szCs w:val="40"/>
-              </w:rPr>
-              <w:t>ÌuÉ</w:t>
-            </w:r>
-            <w:proofErr w:type="spellEnd"/>
-            <w:r>
-              <w:rPr>
-                <w:rFonts w:ascii="BRH Malayalam Extra" w:hAnsi="BRH Malayalam Extra" w:cs="BRH Devanagari Extra"/>
-                <w:b/>
-                <w:color w:val="000000"/>
-                <w:sz w:val="32"/>
-                <w:szCs w:val="40"/>
-              </w:rPr>
-              <w:t>–</w:t>
-            </w:r>
-            <w:r>
-              <w:rPr>
-                <w:rFonts w:ascii="BRH Devanagari Extra" w:hAnsi="BRH Devanagari Extra" w:cs="BRH Devanagari Extra"/>
-                <w:color w:val="000000"/>
-                <w:sz w:val="40"/>
-                <w:szCs w:val="40"/>
-              </w:rPr>
-              <w:t>µÉ - Ã</w:t>
-            </w:r>
-            <w:r>
-              <w:rPr>
-                <w:rFonts w:ascii="BRH Malayalam Extra" w:hAnsi="BRH Malayalam Extra" w:cs="BRH Devanagari Extra"/>
-                <w:b/>
-                <w:color w:val="000000"/>
-                <w:sz w:val="32"/>
-                <w:szCs w:val="40"/>
-              </w:rPr>
-              <w:t>–</w:t>
-            </w:r>
-            <w:proofErr w:type="spellStart"/>
-            <w:r>
-              <w:rPr>
-                <w:rFonts w:ascii="BRH Devanagari Extra" w:hAnsi="BRH Devanagari Extra" w:cs="BRH Devanagari Extra"/>
-                <w:color w:val="000000"/>
-                <w:sz w:val="40"/>
-                <w:szCs w:val="40"/>
-              </w:rPr>
-              <w:t>mÉ</w:t>
-            </w:r>
-            <w:proofErr w:type="spellEnd"/>
-            <w:r>
-              <w:rPr>
-                <w:rFonts w:ascii="BRH Malayalam Extra" w:hAnsi="BRH Malayalam Extra" w:cs="BRH Devanagari Extra"/>
-                <w:b/>
-                <w:color w:val="000000"/>
-                <w:sz w:val="32"/>
-                <w:szCs w:val="40"/>
-              </w:rPr>
-              <w:t>–</w:t>
-            </w:r>
-            <w:r>
-              <w:rPr>
-                <w:rFonts w:ascii="BRH Devanagari Extra" w:hAnsi="BRH Devanagari Extra" w:cs="BRH Devanagari Extra"/>
-                <w:color w:val="000000"/>
-                <w:sz w:val="40"/>
-                <w:szCs w:val="40"/>
-              </w:rPr>
-              <w:t>È |</w:t>
+            <w:r>
+              <w:rPr>
+                <w:rFonts w:ascii="Latha" w:hAnsi="Latha" w:cs="Latha"/>
+                <w:sz w:val="28"/>
+                <w:szCs w:val="28"/>
+                <w:cs/>
+                <w:lang w:bidi="ta-IN"/>
+              </w:rPr>
+              <w:t>வி</w:t>
+            </w:r>
+            <w:r>
+              <w:rPr>
+                <w:rFonts w:ascii="BRH Tamil Tab Extra" w:hAnsi="BRH Tamil Tab Extra" w:cs="Latha"/>
+                <w:b/>
+                <w:sz w:val="32"/>
+                <w:szCs w:val="28"/>
+                <w:lang w:bidi="ta-IN"/>
+              </w:rPr>
+              <w:t>…</w:t>
+            </w:r>
+            <w:r>
+              <w:rPr>
+                <w:rFonts w:ascii="Latha" w:hAnsi="Latha" w:cs="Latha"/>
+                <w:sz w:val="28"/>
+                <w:szCs w:val="28"/>
+                <w:cs/>
+                <w:lang w:bidi="ta-IN"/>
+              </w:rPr>
+              <w:t xml:space="preserve">ஶ்வ </w:t>
+            </w:r>
+            <w:r>
+              <w:rPr>
+                <w:rFonts w:ascii="Latha" w:hAnsi="Latha" w:cs="Latha"/>
+                <w:sz w:val="28"/>
+                <w:szCs w:val="28"/>
+                <w:lang w:bidi="ta-IN"/>
+              </w:rPr>
+              <w:t xml:space="preserve">- </w:t>
+            </w:r>
+            <w:r>
+              <w:rPr>
+                <w:rFonts w:ascii="Latha" w:hAnsi="Latha" w:cs="Latha"/>
+                <w:sz w:val="28"/>
+                <w:szCs w:val="28"/>
+                <w:cs/>
+                <w:lang w:bidi="ta-IN"/>
+              </w:rPr>
+              <w:t>ரூ</w:t>
+            </w:r>
+            <w:r>
+              <w:rPr>
+                <w:rFonts w:ascii="BRH Tamil Tab Extra" w:hAnsi="BRH Tamil Tab Extra" w:cs="Latha"/>
+                <w:b/>
+                <w:sz w:val="32"/>
+                <w:szCs w:val="28"/>
+                <w:lang w:bidi="ta-IN"/>
+              </w:rPr>
+              <w:t>…</w:t>
+            </w:r>
+            <w:r>
+              <w:rPr>
+                <w:rFonts w:ascii="Latha" w:hAnsi="Latha" w:cs="Latha"/>
+                <w:sz w:val="28"/>
+                <w:szCs w:val="28"/>
+                <w:cs/>
+                <w:lang w:bidi="ta-IN"/>
+              </w:rPr>
+              <w:t>ப</w:t>
+            </w:r>
+            <w:r>
+              <w:rPr>
+                <w:rFonts w:ascii="BRH Tamil Tab Extra" w:hAnsi="BRH Tamil Tab Extra" w:cs="Latha"/>
+                <w:b/>
+                <w:sz w:val="32"/>
+                <w:szCs w:val="28"/>
+                <w:lang w:bidi="ta-IN"/>
+              </w:rPr>
+              <w:t>…</w:t>
+            </w:r>
+            <w:r>
+              <w:rPr>
+                <w:rFonts w:ascii="Latha" w:hAnsi="Latha" w:cs="Latha"/>
+                <w:b/>
+                <w:bCs/>
+                <w:sz w:val="32"/>
+                <w:szCs w:val="32"/>
+                <w:cs/>
+                <w:lang w:bidi="ta-IN"/>
+              </w:rPr>
+              <w:t>:</w:t>
+            </w:r>
+            <w:r>
+              <w:rPr>
+                <w:rFonts w:ascii="Latha" w:hAnsi="Latha" w:cs="Latha"/>
+                <w:sz w:val="28"/>
+                <w:szCs w:val="28"/>
+                <w:cs/>
+                <w:lang w:bidi="ta-IN"/>
+              </w:rPr>
+              <w:t xml:space="preserve"> </w:t>
+            </w:r>
+            <w:r>
+              <w:rPr>
+                <w:rFonts w:ascii="Latha" w:hAnsi="Latha" w:cs="Latha"/>
+                <w:sz w:val="28"/>
+                <w:szCs w:val="28"/>
+                <w:lang w:bidi="ta-IN"/>
+              </w:rPr>
+              <w:t>|</w:t>
             </w:r>
           </w:p>
         </w:tc>
@@ -1583,20 +1766,8 @@
                 <w:sz w:val="28"/>
                 <w:szCs w:val="32"/>
               </w:rPr>
-              <w:t xml:space="preserve">– </w:t>
-            </w:r>
-            <w:proofErr w:type="spellStart"/>
-            <w:r>
-              <w:rPr>
-                <w:rFonts w:cs="Arial"/>
-                <w:b/>
-                <w:color w:val="000000"/>
-                <w:sz w:val="28"/>
-                <w:szCs w:val="32"/>
-              </w:rPr>
-              <w:t>Kramam</w:t>
-            </w:r>
-            <w:proofErr w:type="spellEnd"/>
+              <w:t>– Kramam</w:t>
+            </w:r>
           </w:p>
           <w:p>
             <w:pPr>
@@ -1617,7 +1788,6 @@
                 <w:szCs w:val="32"/>
               </w:rPr>
             </w:pPr>
-            <w:proofErr w:type="spellStart"/>
             <w:r>
               <w:rPr>
                 <w:rFonts w:cs="Arial"/>
@@ -1626,40 +1796,7 @@
                 <w:sz w:val="28"/>
                 <w:szCs w:val="32"/>
               </w:rPr>
-              <w:t>Krama</w:t>
-            </w:r>
-            <w:proofErr w:type="spellEnd"/>
-            <w:r>
-              <w:rPr>
-                <w:rFonts w:cs="Arial"/>
-                <w:b/>
-                <w:color w:val="000000"/>
-                <w:sz w:val="28"/>
-                <w:szCs w:val="32"/>
-              </w:rPr>
-              <w:t xml:space="preserve"> </w:t>
-            </w:r>
-            <w:proofErr w:type="spellStart"/>
-            <w:r>
-              <w:rPr>
-                <w:rFonts w:cs="Arial"/>
-                <w:b/>
-                <w:color w:val="000000"/>
-                <w:sz w:val="28"/>
-                <w:szCs w:val="32"/>
-              </w:rPr>
-              <w:t>Vaakyam</w:t>
-            </w:r>
-            <w:proofErr w:type="spellEnd"/>
-            <w:r>
-              <w:rPr>
-                <w:rFonts w:cs="Arial"/>
-                <w:b/>
-                <w:color w:val="000000"/>
-                <w:sz w:val="28"/>
-                <w:szCs w:val="32"/>
-              </w:rPr>
-              <w:t xml:space="preserve"> No. - </w:t>
+              <w:t xml:space="preserve">Krama Vaakyam No. - </w:t>
             </w:r>
             <w:r>
               <w:rPr>
@@ -1691,7 +1828,6 @@
                 <w:szCs w:val="32"/>
               </w:rPr>
             </w:pPr>
-            <w:proofErr w:type="spellStart"/>
             <w:r>
               <w:rPr>
                 <w:rFonts w:cs="Arial"/>
@@ -1700,18 +1836,7 @@
                 <w:sz w:val="28"/>
                 <w:szCs w:val="32"/>
               </w:rPr>
-              <w:t>Panchaati</w:t>
-            </w:r>
-            <w:proofErr w:type="spellEnd"/>
-            <w:r>
-              <w:rPr>
-                <w:rFonts w:cs="Arial"/>
-                <w:b/>
-                <w:color w:val="000000"/>
-                <w:sz w:val="28"/>
-                <w:szCs w:val="32"/>
-              </w:rPr>
-              <w:t xml:space="preserve"> No</w:t>
+              <w:t>Panchaati No</w:t>
             </w:r>
             <w:r>
               <w:rPr>
@@ -1762,169 +1887,180 @@
                 <w:szCs w:val="40"/>
               </w:rPr>
             </w:pPr>
-            <w:proofErr w:type="spellStart"/>
-            <w:r>
-              <w:rPr>
-                <w:rFonts w:ascii="BRH Devanagari Extra" w:hAnsi="BRH Devanagari Extra" w:cs="BRH Devanagari Extra"/>
-                <w:color w:val="000000"/>
-                <w:sz w:val="40"/>
-                <w:szCs w:val="40"/>
-              </w:rPr>
-              <w:t>lÉÉå</w:t>
-            </w:r>
-            <w:proofErr w:type="spellEnd"/>
-            <w:r>
-              <w:rPr>
-                <w:rFonts w:ascii="BRH Malayalam Extra" w:hAnsi="BRH Malayalam Extra" w:cs="BRH Devanagari Extra"/>
-                <w:b/>
-                <w:color w:val="000000"/>
-                <w:sz w:val="32"/>
-                <w:szCs w:val="40"/>
-              </w:rPr>
-              <w:t>–</w:t>
-            </w:r>
-            <w:r>
-              <w:rPr>
-                <w:rFonts w:ascii="BRH Devanagari Extra" w:hAnsi="BRH Devanagari Extra" w:cs="BRH Devanagari Extra"/>
-                <w:color w:val="000000"/>
-                <w:sz w:val="40"/>
-                <w:szCs w:val="40"/>
+            <w:r>
+              <w:rPr>
+                <w:rFonts w:ascii="Latha" w:hAnsi="Latha" w:cs="Latha"/>
+                <w:sz w:val="28"/>
+                <w:szCs w:val="28"/>
+                <w:cs/>
+                <w:lang w:bidi="ta-IN"/>
+              </w:rPr>
+              <w:t>நோ</w:t>
+            </w:r>
+            <w:r>
+              <w:rPr>
+                <w:rFonts w:ascii="BRH Tamil Tab Extra" w:hAnsi="BRH Tamil Tab Extra" w:cs="Latha"/>
+                <w:b/>
+                <w:sz w:val="32"/>
+                <w:szCs w:val="28"/>
+                <w:lang w:bidi="ta-IN"/>
+              </w:rPr>
+              <w:t>…</w:t>
+            </w:r>
+            <w:r>
+              <w:rPr>
+                <w:rFonts w:ascii="Latha" w:hAnsi="Latha" w:cs="Latha"/>
+                <w:sz w:val="28"/>
+                <w:szCs w:val="28"/>
+                <w:lang w:bidi="ta-IN"/>
               </w:rPr>
               <w:t xml:space="preserve"> </w:t>
             </w:r>
-            <w:proofErr w:type="spellStart"/>
-            <w:r>
-              <w:rPr>
-                <w:rFonts w:ascii="BRH Devanagari Extra" w:hAnsi="BRH Devanagari Extra" w:cs="BRH Devanagari Extra"/>
-                <w:color w:val="000000"/>
-                <w:sz w:val="40"/>
-                <w:szCs w:val="40"/>
-              </w:rPr>
-              <w:t>Så</w:t>
-            </w:r>
-            <w:proofErr w:type="spellEnd"/>
-            <w:r>
-              <w:rPr>
-                <w:rFonts w:ascii="BRH Malayalam Extra" w:hAnsi="BRH Malayalam Extra" w:cs="BRH Devanagari Extra"/>
-                <w:b/>
-                <w:color w:val="000000"/>
-                <w:sz w:val="32"/>
-                <w:szCs w:val="40"/>
-              </w:rPr>
-              <w:t>–</w:t>
-            </w:r>
-            <w:proofErr w:type="spellStart"/>
-            <w:r>
-              <w:rPr>
-                <w:rFonts w:ascii="BRH Devanagari Extra" w:hAnsi="BRH Devanagari Extra" w:cs="BRH Devanagari Extra"/>
-                <w:color w:val="000000"/>
-                <w:sz w:val="40"/>
-                <w:szCs w:val="40"/>
+            <w:r>
+              <w:rPr>
+                <w:rFonts w:ascii="Latha" w:hAnsi="Latha" w:cs="Latha"/>
+                <w:sz w:val="28"/>
+                <w:szCs w:val="28"/>
+                <w:cs/>
+                <w:lang w:bidi="ta-IN"/>
+              </w:rPr>
+              <w:t>தே</w:t>
+            </w:r>
+            <w:r>
+              <w:rPr>
+                <w:rFonts w:ascii="BRH Tamil Tab Extra" w:hAnsi="BRH Tamil Tab Extra" w:cs="Latha"/>
+                <w:b/>
+                <w:sz w:val="32"/>
+                <w:szCs w:val="28"/>
+                <w:lang w:bidi="ta-IN"/>
+              </w:rPr>
+              <w:t>…</w:t>
+            </w:r>
+            <w:r>
+              <w:rPr>
+                <w:rFonts w:ascii="Latha" w:hAnsi="Latha" w:cs="Latha"/>
+                <w:b/>
+                <w:bCs/>
+                <w:position w:val="-12"/>
+                <w:sz w:val="28"/>
+                <w:szCs w:val="28"/>
+                <w:cs/>
+                <w:lang w:bidi="ta-IN"/>
+              </w:rPr>
+              <w:t>3</w:t>
+            </w:r>
+            <w:r>
+              <w:rPr>
+                <w:rFonts w:ascii="Latha" w:hAnsi="Latha" w:cs="Latha"/>
+                <w:sz w:val="28"/>
+                <w:szCs w:val="28"/>
                 <w:highlight w:val="yellow"/>
-              </w:rPr>
-              <w:t>uÉÏ</w:t>
-            </w:r>
-            <w:proofErr w:type="spellEnd"/>
-            <w:r>
-              <w:rPr>
-                <w:rFonts w:ascii="BRH Malayalam Extra" w:hAnsi="BRH Malayalam Extra" w:cs="BRH Devanagari Extra"/>
-                <w:b/>
-                <w:color w:val="000000"/>
-                <w:sz w:val="32"/>
-                <w:szCs w:val="40"/>
-              </w:rPr>
-              <w:t>–</w:t>
-            </w:r>
-            <w:r>
-              <w:rPr>
-                <w:rFonts w:ascii="BRH Devanagari Extra" w:hAnsi="BRH Devanagari Extra" w:cs="BRH Devanagari Extra"/>
-                <w:color w:val="000000"/>
-                <w:sz w:val="40"/>
-                <w:szCs w:val="40"/>
+                <w:cs/>
+                <w:lang w:bidi="ta-IN"/>
+              </w:rPr>
+              <w:t>வீ</w:t>
+            </w:r>
+            <w:r>
+              <w:rPr>
+                <w:rFonts w:ascii="BRH Tamil Tab Extra" w:hAnsi="BRH Tamil Tab Extra" w:cs="Latha"/>
+                <w:b/>
+                <w:sz w:val="32"/>
+                <w:szCs w:val="28"/>
+                <w:highlight w:val="yellow"/>
+                <w:lang w:bidi="ta-IN"/>
+              </w:rPr>
+              <w:t>…</w:t>
+            </w:r>
+            <w:r>
+              <w:rPr>
+                <w:rFonts w:ascii="Latha" w:hAnsi="Latha" w:cs="Latha"/>
+                <w:sz w:val="28"/>
+                <w:szCs w:val="28"/>
+                <w:lang w:bidi="ta-IN"/>
               </w:rPr>
               <w:t xml:space="preserve"> | </w:t>
             </w:r>
-            <w:proofErr w:type="spellStart"/>
-            <w:r>
-              <w:rPr>
-                <w:rFonts w:ascii="BRH Devanagari Extra" w:hAnsi="BRH Devanagari Extra" w:cs="BRH Devanagari Extra"/>
-                <w:color w:val="000000"/>
-                <w:sz w:val="40"/>
-                <w:szCs w:val="40"/>
-              </w:rPr>
-              <w:t>Så</w:t>
-            </w:r>
-            <w:proofErr w:type="spellEnd"/>
-            <w:r>
-              <w:rPr>
-                <w:rFonts w:ascii="BRH Malayalam Extra" w:hAnsi="BRH Malayalam Extra" w:cs="BRH Devanagari Extra"/>
-                <w:b/>
-                <w:color w:val="000000"/>
-                <w:sz w:val="32"/>
-                <w:szCs w:val="40"/>
-              </w:rPr>
-              <w:t>–</w:t>
-            </w:r>
-            <w:proofErr w:type="spellStart"/>
-            <w:r>
-              <w:rPr>
-                <w:rFonts w:ascii="BRH Devanagari Extra" w:hAnsi="BRH Devanagari Extra" w:cs="BRH Devanagari Extra"/>
-                <w:color w:val="000000"/>
-                <w:sz w:val="40"/>
-                <w:szCs w:val="40"/>
-              </w:rPr>
-              <w:t>uÉÏ</w:t>
-            </w:r>
-            <w:proofErr w:type="spellEnd"/>
-            <w:r>
-              <w:rPr>
-                <w:rFonts w:ascii="BRH Devanagari Extra" w:hAnsi="BRH Devanagari Extra" w:cs="BRH Devanagari Extra"/>
-                <w:color w:val="000000"/>
-                <w:sz w:val="40"/>
-                <w:szCs w:val="40"/>
-              </w:rPr>
-              <w:t xml:space="preserve"> </w:t>
-            </w:r>
-            <w:proofErr w:type="spellStart"/>
-            <w:r>
-              <w:rPr>
-                <w:rFonts w:ascii="BRH Devanagari Extra" w:hAnsi="BRH Devanagari Extra" w:cs="BRH Devanagari Extra"/>
-                <w:color w:val="000000"/>
-                <w:sz w:val="40"/>
-                <w:szCs w:val="40"/>
-              </w:rPr>
-              <w:t>xÉÑ</w:t>
-            </w:r>
-            <w:proofErr w:type="spellEnd"/>
-            <w:r>
-              <w:rPr>
-                <w:rFonts w:ascii="BRH Malayalam Extra" w:hAnsi="BRH Malayalam Extra" w:cs="BRH Devanagari Extra"/>
-                <w:b/>
-                <w:color w:val="000000"/>
-                <w:sz w:val="32"/>
-                <w:szCs w:val="40"/>
-              </w:rPr>
-              <w:t>–</w:t>
-            </w:r>
-            <w:proofErr w:type="spellStart"/>
-            <w:r>
-              <w:rPr>
-                <w:rFonts w:ascii="BRH Devanagari Extra" w:hAnsi="BRH Devanagari Extra" w:cs="BRH Devanagari Extra"/>
-                <w:color w:val="000000"/>
-                <w:sz w:val="40"/>
-                <w:szCs w:val="40"/>
-              </w:rPr>
-              <w:t>WûuÉÉÿ</w:t>
-            </w:r>
-            <w:proofErr w:type="spellEnd"/>
-            <w:r>
-              <w:rPr>
-                <w:rFonts w:ascii="BRH Devanagari Extra" w:hAnsi="BRH Devanagari Extra" w:cs="BRH Devanagari Extra"/>
-                <w:color w:val="000000"/>
-                <w:sz w:val="40"/>
-                <w:szCs w:val="40"/>
-              </w:rPr>
-              <w:t xml:space="preserve"> | </w:t>
+            <w:r>
+              <w:rPr>
+                <w:rFonts w:ascii="Latha" w:hAnsi="Latha" w:cs="Latha"/>
+                <w:sz w:val="28"/>
+                <w:szCs w:val="28"/>
+                <w:cs/>
+                <w:lang w:bidi="ta-IN"/>
+              </w:rPr>
+              <w:t>தே</w:t>
+            </w:r>
+            <w:r>
+              <w:rPr>
+                <w:rFonts w:ascii="BRH Tamil Tab Extra" w:hAnsi="BRH Tamil Tab Extra" w:cs="Latha"/>
+                <w:b/>
+                <w:sz w:val="32"/>
+                <w:szCs w:val="28"/>
+                <w:lang w:bidi="ta-IN"/>
+              </w:rPr>
+              <w:t>…</w:t>
+            </w:r>
+            <w:r>
+              <w:rPr>
+                <w:rFonts w:ascii="Latha" w:hAnsi="Latha" w:cs="Latha"/>
+                <w:b/>
+                <w:bCs/>
+                <w:position w:val="-12"/>
+                <w:sz w:val="28"/>
+                <w:szCs w:val="28"/>
+                <w:cs/>
+                <w:lang w:bidi="ta-IN"/>
+              </w:rPr>
+              <w:t>3</w:t>
+            </w:r>
+            <w:r>
+              <w:rPr>
+                <w:rFonts w:ascii="Latha" w:hAnsi="Latha" w:cs="Latha"/>
+                <w:sz w:val="28"/>
+                <w:szCs w:val="28"/>
+                <w:cs/>
+                <w:lang w:bidi="ta-IN"/>
+              </w:rPr>
+              <w:t>வீ ஸு</w:t>
+            </w:r>
+            <w:r>
+              <w:rPr>
+                <w:rFonts w:ascii="BRH Tamil Tab Extra" w:hAnsi="BRH Tamil Tab Extra" w:cs="Latha"/>
+                <w:b/>
+                <w:sz w:val="32"/>
+                <w:szCs w:val="28"/>
+                <w:lang w:bidi="ta-IN"/>
+              </w:rPr>
+              <w:t>…</w:t>
+            </w:r>
+            <w:r>
+              <w:rPr>
+                <w:rFonts w:ascii="Latha" w:hAnsi="Latha" w:cs="Latha"/>
+                <w:sz w:val="28"/>
+                <w:szCs w:val="28"/>
+                <w:cs/>
+                <w:lang w:bidi="ta-IN"/>
+              </w:rPr>
+              <w:t>ஹவா</w:t>
+            </w:r>
+            <w:r>
+              <w:rPr>
+                <w:rFonts w:ascii="BRH Tamil Tab Extra" w:hAnsi="BRH Tamil Tab Extra" w:cs="Latha"/>
+                <w:b/>
+                <w:sz w:val="36"/>
+                <w:szCs w:val="28"/>
+                <w:lang w:bidi="ta-IN"/>
+              </w:rPr>
+              <w:t>‡</w:t>
+            </w:r>
+            <w:r>
+              <w:rPr>
+                <w:rFonts w:ascii="Latha" w:hAnsi="Latha" w:cs="Latha"/>
+                <w:sz w:val="28"/>
+                <w:szCs w:val="28"/>
+                <w:lang w:bidi="ta-IN"/>
+              </w:rPr>
+              <w:t xml:space="preserve"> |</w:t>
             </w:r>
           </w:p>
         </w:tc>
@@ -1942,157 +2078,167 @@
                 <w:szCs w:val="40"/>
               </w:rPr>
             </w:pPr>
-            <w:proofErr w:type="spellStart"/>
-            <w:r>
-              <w:rPr>
-                <w:rFonts w:ascii="BRH Devanagari Extra" w:hAnsi="BRH Devanagari Extra" w:cs="BRH Devanagari Extra"/>
-                <w:color w:val="000000"/>
-                <w:sz w:val="40"/>
-                <w:szCs w:val="40"/>
-              </w:rPr>
-              <w:t>lÉÉå</w:t>
-            </w:r>
-            <w:proofErr w:type="spellEnd"/>
-            <w:r>
-              <w:rPr>
-                <w:rFonts w:ascii="BRH Malayalam Extra" w:hAnsi="BRH Malayalam Extra" w:cs="BRH Devanagari Extra"/>
-                <w:b/>
-                <w:color w:val="000000"/>
-                <w:sz w:val="32"/>
-                <w:szCs w:val="40"/>
-              </w:rPr>
-              <w:t>–</w:t>
-            </w:r>
-            <w:r>
-              <w:rPr>
-                <w:rFonts w:ascii="BRH Devanagari Extra" w:hAnsi="BRH Devanagari Extra" w:cs="BRH Devanagari Extra"/>
-                <w:color w:val="000000"/>
-                <w:sz w:val="40"/>
-                <w:szCs w:val="40"/>
+            <w:r>
+              <w:rPr>
+                <w:rFonts w:ascii="Latha" w:hAnsi="Latha" w:cs="Latha"/>
+                <w:sz w:val="28"/>
+                <w:szCs w:val="28"/>
+                <w:cs/>
+                <w:lang w:bidi="ta-IN"/>
+              </w:rPr>
+              <w:t>நோ</w:t>
+            </w:r>
+            <w:r>
+              <w:rPr>
+                <w:rFonts w:ascii="BRH Tamil Tab Extra" w:hAnsi="BRH Tamil Tab Extra" w:cs="Latha"/>
+                <w:b/>
+                <w:sz w:val="32"/>
+                <w:szCs w:val="28"/>
+                <w:lang w:bidi="ta-IN"/>
+              </w:rPr>
+              <w:t>…</w:t>
+            </w:r>
+            <w:r>
+              <w:rPr>
+                <w:rFonts w:ascii="Latha" w:hAnsi="Latha" w:cs="Latha"/>
+                <w:sz w:val="28"/>
+                <w:szCs w:val="28"/>
+                <w:lang w:bidi="ta-IN"/>
               </w:rPr>
               <w:t xml:space="preserve"> </w:t>
             </w:r>
-            <w:proofErr w:type="spellStart"/>
-            <w:r>
-              <w:rPr>
-                <w:rFonts w:ascii="BRH Devanagari Extra" w:hAnsi="BRH Devanagari Extra" w:cs="BRH Devanagari Extra"/>
-                <w:color w:val="000000"/>
-                <w:sz w:val="40"/>
-                <w:szCs w:val="40"/>
-              </w:rPr>
-              <w:t>Så</w:t>
-            </w:r>
-            <w:proofErr w:type="spellEnd"/>
-            <w:r>
-              <w:rPr>
-                <w:rFonts w:ascii="BRH Malayalam Extra" w:hAnsi="BRH Malayalam Extra" w:cs="BRH Devanagari Extra"/>
-                <w:b/>
-                <w:color w:val="000000"/>
-                <w:sz w:val="32"/>
-                <w:szCs w:val="40"/>
-              </w:rPr>
-              <w:t>–</w:t>
-            </w:r>
-            <w:proofErr w:type="spellStart"/>
-            <w:r>
-              <w:rPr>
-                <w:rFonts w:ascii="BRH Devanagari Extra" w:hAnsi="BRH Devanagari Extra" w:cs="BRH Devanagari Extra"/>
-                <w:color w:val="000000"/>
-                <w:sz w:val="40"/>
-                <w:szCs w:val="40"/>
+            <w:r>
+              <w:rPr>
+                <w:rFonts w:ascii="Latha" w:hAnsi="Latha" w:cs="Latha"/>
+                <w:sz w:val="28"/>
+                <w:szCs w:val="28"/>
+                <w:cs/>
+                <w:lang w:bidi="ta-IN"/>
+              </w:rPr>
+              <w:t>தே</w:t>
+            </w:r>
+            <w:r>
+              <w:rPr>
+                <w:rFonts w:ascii="BRH Tamil Tab Extra" w:hAnsi="BRH Tamil Tab Extra" w:cs="Latha"/>
+                <w:b/>
+                <w:sz w:val="32"/>
+                <w:szCs w:val="28"/>
+                <w:lang w:bidi="ta-IN"/>
+              </w:rPr>
+              <w:t>…</w:t>
+            </w:r>
+            <w:r>
+              <w:rPr>
+                <w:rFonts w:ascii="Latha" w:hAnsi="Latha" w:cs="Latha"/>
+                <w:b/>
+                <w:bCs/>
+                <w:position w:val="-12"/>
+                <w:sz w:val="28"/>
+                <w:szCs w:val="28"/>
+                <w:cs/>
+                <w:lang w:bidi="ta-IN"/>
+              </w:rPr>
+              <w:t>3</w:t>
+            </w:r>
+            <w:r>
+              <w:rPr>
+                <w:rFonts w:ascii="Latha" w:hAnsi="Latha" w:cs="Latha"/>
+                <w:sz w:val="28"/>
+                <w:szCs w:val="28"/>
                 <w:highlight w:val="green"/>
-              </w:rPr>
-              <w:t>uÉÏ</w:t>
-            </w:r>
-            <w:proofErr w:type="spellEnd"/>
-            <w:r>
-              <w:rPr>
-                <w:rFonts w:ascii="BRH Devanagari Extra" w:hAnsi="BRH Devanagari Extra" w:cs="BRH Devanagari Extra"/>
-                <w:color w:val="000000"/>
-                <w:sz w:val="40"/>
-                <w:szCs w:val="40"/>
+                <w:cs/>
+                <w:lang w:bidi="ta-IN"/>
+              </w:rPr>
+              <w:t>வீ</w:t>
+            </w:r>
+            <w:r>
+              <w:rPr>
+                <w:rFonts w:ascii="Latha" w:hAnsi="Latha" w:cs="Latha"/>
+                <w:sz w:val="28"/>
+                <w:szCs w:val="28"/>
+                <w:lang w:bidi="ta-IN"/>
               </w:rPr>
               <w:t xml:space="preserve"> | </w:t>
             </w:r>
-            <w:proofErr w:type="spellStart"/>
-            <w:r>
-              <w:rPr>
-                <w:rFonts w:ascii="BRH Devanagari Extra" w:hAnsi="BRH Devanagari Extra" w:cs="BRH Devanagari Extra"/>
-                <w:color w:val="000000"/>
-                <w:sz w:val="40"/>
-                <w:szCs w:val="40"/>
-              </w:rPr>
-              <w:t>Så</w:t>
-            </w:r>
-            <w:proofErr w:type="spellEnd"/>
-            <w:r>
-              <w:rPr>
-                <w:rFonts w:ascii="BRH Malayalam Extra" w:hAnsi="BRH Malayalam Extra" w:cs="BRH Devanagari Extra"/>
-                <w:b/>
-                <w:color w:val="000000"/>
-                <w:sz w:val="32"/>
-                <w:szCs w:val="40"/>
-              </w:rPr>
-              <w:t>–</w:t>
-            </w:r>
-            <w:proofErr w:type="spellStart"/>
-            <w:r>
-              <w:rPr>
-                <w:rFonts w:ascii="BRH Devanagari Extra" w:hAnsi="BRH Devanagari Extra" w:cs="BRH Devanagari Extra"/>
-                <w:color w:val="000000"/>
-                <w:sz w:val="40"/>
-                <w:szCs w:val="40"/>
-              </w:rPr>
-              <w:t>uÉÏ</w:t>
-            </w:r>
-            <w:proofErr w:type="spellEnd"/>
-            <w:r>
-              <w:rPr>
-                <w:rFonts w:ascii="BRH Devanagari Extra" w:hAnsi="BRH Devanagari Extra" w:cs="BRH Devanagari Extra"/>
-                <w:color w:val="000000"/>
-                <w:sz w:val="40"/>
-                <w:szCs w:val="40"/>
-              </w:rPr>
-              <w:t xml:space="preserve"> </w:t>
-            </w:r>
-            <w:proofErr w:type="spellStart"/>
-            <w:r>
-              <w:rPr>
-                <w:rFonts w:ascii="BRH Devanagari Extra" w:hAnsi="BRH Devanagari Extra" w:cs="BRH Devanagari Extra"/>
-                <w:color w:val="000000"/>
-                <w:sz w:val="40"/>
-                <w:szCs w:val="40"/>
-              </w:rPr>
-              <w:t>xÉÑ</w:t>
-            </w:r>
-            <w:proofErr w:type="spellEnd"/>
-            <w:r>
-              <w:rPr>
-                <w:rFonts w:ascii="BRH Malayalam Extra" w:hAnsi="BRH Malayalam Extra" w:cs="BRH Devanagari Extra"/>
-                <w:b/>
-                <w:color w:val="000000"/>
-                <w:sz w:val="32"/>
-                <w:szCs w:val="40"/>
-              </w:rPr>
-              <w:t>–</w:t>
-            </w:r>
-            <w:proofErr w:type="spellStart"/>
-            <w:r>
-              <w:rPr>
-                <w:rFonts w:ascii="BRH Devanagari Extra" w:hAnsi="BRH Devanagari Extra" w:cs="BRH Devanagari Extra"/>
-                <w:color w:val="000000"/>
-                <w:sz w:val="40"/>
-                <w:szCs w:val="40"/>
-              </w:rPr>
-              <w:t>WûuÉÉÿ</w:t>
-            </w:r>
-            <w:proofErr w:type="spellEnd"/>
-            <w:r>
-              <w:rPr>
-                <w:rFonts w:ascii="BRH Devanagari Extra" w:hAnsi="BRH Devanagari Extra" w:cs="BRH Devanagari Extra"/>
-                <w:color w:val="000000"/>
-                <w:sz w:val="40"/>
-                <w:szCs w:val="40"/>
+            <w:r>
+              <w:rPr>
+                <w:rFonts w:ascii="Latha" w:hAnsi="Latha" w:cs="Latha"/>
+                <w:sz w:val="28"/>
+                <w:szCs w:val="28"/>
+                <w:cs/>
+                <w:lang w:bidi="ta-IN"/>
+              </w:rPr>
+              <w:t>தே</w:t>
+            </w:r>
+            <w:r>
+              <w:rPr>
+                <w:rFonts w:ascii="BRH Tamil Tab Extra" w:hAnsi="BRH Tamil Tab Extra" w:cs="Latha"/>
+                <w:b/>
+                <w:sz w:val="32"/>
+                <w:szCs w:val="28"/>
+                <w:lang w:bidi="ta-IN"/>
+              </w:rPr>
+              <w:t>…</w:t>
+            </w:r>
+            <w:r>
+              <w:rPr>
+                <w:rFonts w:ascii="Latha" w:hAnsi="Latha" w:cs="Latha"/>
+                <w:b/>
+                <w:bCs/>
+                <w:position w:val="-12"/>
+                <w:sz w:val="28"/>
+                <w:szCs w:val="28"/>
+                <w:cs/>
+                <w:lang w:bidi="ta-IN"/>
+              </w:rPr>
+              <w:t>3</w:t>
+            </w:r>
+            <w:r>
+              <w:rPr>
+                <w:rFonts w:ascii="Latha" w:hAnsi="Latha" w:cs="Latha"/>
+                <w:sz w:val="28"/>
+                <w:szCs w:val="28"/>
+                <w:cs/>
+                <w:lang w:bidi="ta-IN"/>
+              </w:rPr>
+              <w:t>வீ ஸு</w:t>
+            </w:r>
+            <w:r>
+              <w:rPr>
+                <w:rFonts w:ascii="BRH Tamil Tab Extra" w:hAnsi="BRH Tamil Tab Extra" w:cs="Latha"/>
+                <w:b/>
+                <w:sz w:val="32"/>
+                <w:szCs w:val="28"/>
+                <w:lang w:bidi="ta-IN"/>
+              </w:rPr>
+              <w:t>…</w:t>
+            </w:r>
+            <w:r>
+              <w:rPr>
+                <w:rFonts w:ascii="Latha" w:hAnsi="Latha" w:cs="Latha"/>
+                <w:sz w:val="28"/>
+                <w:szCs w:val="28"/>
+                <w:cs/>
+                <w:lang w:bidi="ta-IN"/>
+              </w:rPr>
+              <w:t>ஹவா</w:t>
+            </w:r>
+            <w:r>
+              <w:rPr>
+                <w:rFonts w:ascii="BRH Tamil Tab Extra" w:hAnsi="BRH Tamil Tab Extra" w:cs="Latha"/>
+                <w:b/>
+                <w:sz w:val="36"/>
+                <w:szCs w:val="28"/>
+                <w:lang w:bidi="ta-IN"/>
+              </w:rPr>
+              <w:t>‡</w:t>
+            </w:r>
+            <w:r>
+              <w:rPr>
+                <w:rFonts w:ascii="Latha" w:hAnsi="Latha" w:cs="Latha"/>
+                <w:sz w:val="28"/>
+                <w:szCs w:val="28"/>
+                <w:lang w:bidi="ta-IN"/>
               </w:rPr>
               <w:t xml:space="preserve"> |</w:t>
             </w:r>
@@ -2264,51 +2410,7 @@
           <w:szCs w:val="32"/>
           <w:u w:val="single"/>
         </w:rPr>
-        <w:t xml:space="preserve">TS </w:t>
-      </w:r>
-      <w:proofErr w:type="spellStart"/>
-      <w:r>
-        <w:rPr>
-          <w:b/>
-          <w:bCs/>
-          <w:sz w:val="28"/>
-          <w:szCs w:val="32"/>
-          <w:u w:val="single"/>
-        </w:rPr>
-        <w:t>Krama</w:t>
-      </w:r>
-      <w:proofErr w:type="spellEnd"/>
-      <w:r>
-        <w:rPr>
-          <w:b/>
-          <w:bCs/>
-          <w:sz w:val="28"/>
-          <w:szCs w:val="32"/>
-          <w:u w:val="single"/>
-        </w:rPr>
-        <w:t xml:space="preserve"> </w:t>
-      </w:r>
-      <w:proofErr w:type="spellStart"/>
-      <w:r>
-        <w:rPr>
-          <w:b/>
-          <w:bCs/>
-          <w:sz w:val="28"/>
-          <w:szCs w:val="32"/>
-          <w:u w:val="single"/>
-        </w:rPr>
-        <w:t>Paatam</w:t>
-      </w:r>
-      <w:proofErr w:type="spellEnd"/>
-      <w:r>
-        <w:rPr>
-          <w:b/>
-          <w:bCs/>
-          <w:sz w:val="28"/>
-          <w:szCs w:val="32"/>
-          <w:u w:val="single"/>
-        </w:rPr>
-        <w:t xml:space="preserve"> – TS </w:t>
+        <w:t xml:space="preserve">TS Krama Paatam – TS </w:t>
       </w:r>
       <w:r>
         <w:rPr>
@@ -2645,7 +2747,7 @@
 </file>
 
 <file path=word/endnotes.xml><?xml version="1.0" encoding="utf-8"?>
-<w:endnotes xmlns:wpc="http://schemas.microsoft.com/office/word/2010/wordprocessingCanvas" xmlns:cx="http://schemas.microsoft.com/office/drawing/2014/chartex" xmlns:cx1="http://schemas.microsoft.com/office/drawing/2015/9/8/chartex" xmlns:mc="http://schemas.openxmlformats.org/markup-compatibility/2006" xmlns:o="urn:schemas-microsoft-com:office:office" xmlns:r="http://schemas.openxmlformats.org/officeDocument/2006/relationships" xmlns:m="http://schemas.openxmlformats.org/officeDocument/2006/math" xmlns:v="urn:schemas-microsoft-com:vml" xmlns:wp14="http://schemas.microsoft.com/office/word/2010/wordprocessingDrawing" xmlns:wp="http://schemas.openxmlformats.org/drawingml/2006/wordprocessingDrawing" xmlns:w10="urn:schemas-microsoft-com:office:word" xmlns:w="http://schemas.openxmlformats.org/wordprocessingml/2006/main" xmlns:w14="http://schemas.microsoft.com/office/word/2010/wordml" xmlns:w15="http://schemas.microsoft.com/office/word/2012/wordml" xmlns:w16se="http://schemas.microsoft.com/office/word/2015/wordml/symex" xmlns:wpg="http://schemas.microsoft.com/office/word/2010/wordprocessingGroup" xmlns:wpi="http://schemas.microsoft.com/office/word/2010/wordprocessingInk" xmlns:wne="http://schemas.microsoft.com/office/word/2006/wordml" xmlns:wps="http://schemas.microsoft.com/office/word/2010/wordprocessingShape" mc:Ignorable="w14 w15 w16se wp14">
+<w:endnotes xmlns:wpc="http://schemas.microsoft.com/office/word/2010/wordprocessingCanvas" xmlns:cx="http://schemas.microsoft.com/office/drawing/2014/chartex" xmlns:cx1="http://schemas.microsoft.com/office/drawing/2015/9/8/chartex" xmlns:cx2="http://schemas.microsoft.com/office/drawing/2015/10/21/chartex" xmlns:cx3="http://schemas.microsoft.com/office/drawing/2016/5/9/chartex" xmlns:cx4="http://schemas.microsoft.com/office/drawing/2016/5/10/chartex" xmlns:cx5="http://schemas.microsoft.com/office/drawing/2016/5/11/chartex" xmlns:cx6="http://schemas.microsoft.com/office/drawing/2016/5/12/chartex" xmlns:cx7="http://schemas.microsoft.com/office/drawing/2016/5/13/chartex" xmlns:cx8="http://schemas.microsoft.com/office/drawing/2016/5/14/chartex" xmlns:mc="http://schemas.openxmlformats.org/markup-compatibility/2006" xmlns:aink="http://schemas.microsoft.com/office/drawing/2016/ink" xmlns:am3d="http://schemas.microsoft.com/office/drawing/2017/model3d" xmlns:o="urn:schemas-microsoft-com:office:office" xmlns:r="http://schemas.openxmlformats.org/officeDocument/2006/relationships" xmlns:m="http://schemas.openxmlformats.org/officeDocument/2006/math" xmlns:v="urn:schemas-microsoft-com:vml" xmlns:wp14="http://schemas.microsoft.com/office/word/2010/wordprocessingDrawing" xmlns:wp="http://schemas.openxmlformats.org/drawingml/2006/wordprocessingDrawing" xmlns:w10="urn:schemas-microsoft-com:office:word" xmlns:w="http://schemas.openxmlformats.org/wordprocessingml/2006/main" xmlns:w14="http://schemas.microsoft.com/office/word/2010/wordml" xmlns:w15="http://schemas.microsoft.com/office/word/2012/wordml" xmlns:w16cex="http://schemas.microsoft.com/office/word/2018/wordml/cex" xmlns:w16cid="http://schemas.microsoft.com/office/word/2016/wordml/cid" xmlns:w16="http://schemas.microsoft.com/office/word/2018/wordml" xmlns:w16sdtdh="http://schemas.microsoft.com/office/word/2020/wordml/sdtdatahash" xmlns:w16se="http://schemas.microsoft.com/office/word/2015/wordml/symex" xmlns:wpg="http://schemas.microsoft.com/office/word/2010/wordprocessingGroup" xmlns:wpi="http://schemas.microsoft.com/office/word/2010/wordprocessingInk" xmlns:wne="http://schemas.microsoft.com/office/word/2006/wordml" xmlns:wps="http://schemas.microsoft.com/office/word/2010/wordprocessingShape" mc:Ignorable="w14 w15 w16se w16cid w16 w16cex w16sdtdh wp14">
   <w:endnote w:type="separator" w:id="-1">
     <w:p>
       <w:pPr>
@@ -2670,7 +2772,7 @@
 </file>
 
 <file path=word/footer1.xml><?xml version="1.0" encoding="utf-8"?>
-<w:ftr xmlns:wpc="http://schemas.microsoft.com/office/word/2010/wordprocessingCanvas" xmlns:cx="http://schemas.microsoft.com/office/drawing/2014/chartex" xmlns:cx1="http://schemas.microsoft.com/office/drawing/2015/9/8/chartex" xmlns:mc="http://schemas.openxmlformats.org/markup-compatibility/2006" xmlns:o="urn:schemas-microsoft-com:office:office" xmlns:r="http://schemas.openxmlformats.org/officeDocument/2006/relationships" xmlns:m="http://schemas.openxmlformats.org/officeDocument/2006/math" xmlns:v="urn:schemas-microsoft-com:vml" xmlns:wp14="http://schemas.microsoft.com/office/word/2010/wordprocessingDrawing" xmlns:wp="http://schemas.openxmlformats.org/drawingml/2006/wordprocessingDrawing" xmlns:w10="urn:schemas-microsoft-com:office:word" xmlns:w="http://schemas.openxmlformats.org/wordprocessingml/2006/main" xmlns:w14="http://schemas.microsoft.com/office/word/2010/wordml" xmlns:w15="http://schemas.microsoft.com/office/word/2012/wordml" xmlns:w16se="http://schemas.microsoft.com/office/word/2015/wordml/symex" xmlns:wpg="http://schemas.microsoft.com/office/word/2010/wordprocessingGroup" xmlns:wpi="http://schemas.microsoft.com/office/word/2010/wordprocessingInk" xmlns:wne="http://schemas.microsoft.com/office/word/2006/wordml" xmlns:wps="http://schemas.microsoft.com/office/word/2010/wordprocessingShape" mc:Ignorable="w14 w15 w16se wp14">
+<w:ftr xmlns:wpc="http://schemas.microsoft.com/office/word/2010/wordprocessingCanvas" xmlns:cx="http://schemas.microsoft.com/office/drawing/2014/chartex" xmlns:cx1="http://schemas.microsoft.com/office/drawing/2015/9/8/chartex" xmlns:cx2="http://schemas.microsoft.com/office/drawing/2015/10/21/chartex" xmlns:cx3="http://schemas.microsoft.com/office/drawing/2016/5/9/chartex" xmlns:cx4="http://schemas.microsoft.com/office/drawing/2016/5/10/chartex" xmlns:cx5="http://schemas.microsoft.com/office/drawing/2016/5/11/chartex" xmlns:cx6="http://schemas.microsoft.com/office/drawing/2016/5/12/chartex" xmlns:cx7="http://schemas.microsoft.com/office/drawing/2016/5/13/chartex" xmlns:cx8="http://schemas.microsoft.com/office/drawing/2016/5/14/chartex" xmlns:mc="http://schemas.openxmlformats.org/markup-compatibility/2006" xmlns:aink="http://schemas.microsoft.com/office/drawing/2016/ink" xmlns:am3d="http://schemas.microsoft.com/office/drawing/2017/model3d" xmlns:o="urn:schemas-microsoft-com:office:office" xmlns:r="http://schemas.openxmlformats.org/officeDocument/2006/relationships" xmlns:m="http://schemas.openxmlformats.org/officeDocument/2006/math" xmlns:v="urn:schemas-microsoft-com:vml" xmlns:wp14="http://schemas.microsoft.com/office/word/2010/wordprocessingDrawing" xmlns:wp="http://schemas.openxmlformats.org/drawingml/2006/wordprocessingDrawing" xmlns:w10="urn:schemas-microsoft-com:office:word" xmlns:w="http://schemas.openxmlformats.org/wordprocessingml/2006/main" xmlns:w14="http://schemas.microsoft.com/office/word/2010/wordml" xmlns:w15="http://schemas.microsoft.com/office/word/2012/wordml" xmlns:w16cex="http://schemas.microsoft.com/office/word/2018/wordml/cex" xmlns:w16cid="http://schemas.microsoft.com/office/word/2016/wordml/cid" xmlns:w16="http://schemas.microsoft.com/office/word/2018/wordml" xmlns:w16sdtdh="http://schemas.microsoft.com/office/word/2020/wordml/sdtdatahash" xmlns:w16se="http://schemas.microsoft.com/office/word/2015/wordml/symex" xmlns:wpg="http://schemas.microsoft.com/office/word/2010/wordprocessingGroup" xmlns:wpi="http://schemas.microsoft.com/office/word/2010/wordprocessingInk" xmlns:wne="http://schemas.microsoft.com/office/word/2006/wordml" xmlns:wps="http://schemas.microsoft.com/office/word/2010/wordprocessingShape" mc:Ignorable="w14 w15 w16se w16cid w16 w16cex w16sdtdh wp14">
   <w:p>
     <w:pPr>
       <w:pBdr>
@@ -2851,7 +2953,7 @@
 </file>
 
 <file path=word/footer2.xml><?xml version="1.0" encoding="utf-8"?>
-<w:ftr xmlns:wpc="http://schemas.microsoft.com/office/word/2010/wordprocessingCanvas" xmlns:cx="http://schemas.microsoft.com/office/drawing/2014/chartex" xmlns:cx1="http://schemas.microsoft.com/office/drawing/2015/9/8/chartex" xmlns:mc="http://schemas.openxmlformats.org/markup-compatibility/2006" xmlns:o="urn:schemas-microsoft-com:office:office" xmlns:r="http://schemas.openxmlformats.org/officeDocument/2006/relationships" xmlns:m="http://schemas.openxmlformats.org/officeDocument/2006/math" xmlns:v="urn:schemas-microsoft-com:vml" xmlns:wp14="http://schemas.microsoft.com/office/word/2010/wordprocessingDrawing" xmlns:wp="http://schemas.openxmlformats.org/drawingml/2006/wordprocessingDrawing" xmlns:w10="urn:schemas-microsoft-com:office:word" xmlns:w="http://schemas.openxmlformats.org/wordprocessingml/2006/main" xmlns:w14="http://schemas.microsoft.com/office/word/2010/wordml" xmlns:w15="http://schemas.microsoft.com/office/word/2012/wordml" xmlns:w16se="http://schemas.microsoft.com/office/word/2015/wordml/symex" xmlns:wpg="http://schemas.microsoft.com/office/word/2010/wordprocessingGroup" xmlns:wpi="http://schemas.microsoft.com/office/word/2010/wordprocessingInk" xmlns:wne="http://schemas.microsoft.com/office/word/2006/wordml" xmlns:wps="http://schemas.microsoft.com/office/word/2010/wordprocessingShape" mc:Ignorable="w14 w15 w16se wp14">
+<w:ftr xmlns:wpc="http://schemas.microsoft.com/office/word/2010/wordprocessingCanvas" xmlns:cx="http://schemas.microsoft.com/office/drawing/2014/chartex" xmlns:cx1="http://schemas.microsoft.com/office/drawing/2015/9/8/chartex" xmlns:cx2="http://schemas.microsoft.com/office/drawing/2015/10/21/chartex" xmlns:cx3="http://schemas.microsoft.com/office/drawing/2016/5/9/chartex" xmlns:cx4="http://schemas.microsoft.com/office/drawing/2016/5/10/chartex" xmlns:cx5="http://schemas.microsoft.com/office/drawing/2016/5/11/chartex" xmlns:cx6="http://schemas.microsoft.com/office/drawing/2016/5/12/chartex" xmlns:cx7="http://schemas.microsoft.com/office/drawing/2016/5/13/chartex" xmlns:cx8="http://schemas.microsoft.com/office/drawing/2016/5/14/chartex" xmlns:mc="http://schemas.openxmlformats.org/markup-compatibility/2006" xmlns:aink="http://schemas.microsoft.com/office/drawing/2016/ink" xmlns:am3d="http://schemas.microsoft.com/office/drawing/2017/model3d" xmlns:o="urn:schemas-microsoft-com:office:office" xmlns:r="http://schemas.openxmlformats.org/officeDocument/2006/relationships" xmlns:m="http://schemas.openxmlformats.org/officeDocument/2006/math" xmlns:v="urn:schemas-microsoft-com:vml" xmlns:wp14="http://schemas.microsoft.com/office/word/2010/wordprocessingDrawing" xmlns:wp="http://schemas.openxmlformats.org/drawingml/2006/wordprocessingDrawing" xmlns:w10="urn:schemas-microsoft-com:office:word" xmlns:w="http://schemas.openxmlformats.org/wordprocessingml/2006/main" xmlns:w14="http://schemas.microsoft.com/office/word/2010/wordml" xmlns:w15="http://schemas.microsoft.com/office/word/2012/wordml" xmlns:w16cex="http://schemas.microsoft.com/office/word/2018/wordml/cex" xmlns:w16cid="http://schemas.microsoft.com/office/word/2016/wordml/cid" xmlns:w16="http://schemas.microsoft.com/office/word/2018/wordml" xmlns:w16sdtdh="http://schemas.microsoft.com/office/word/2020/wordml/sdtdatahash" xmlns:w16se="http://schemas.microsoft.com/office/word/2015/wordml/symex" xmlns:wpg="http://schemas.microsoft.com/office/word/2010/wordprocessingGroup" xmlns:wpi="http://schemas.microsoft.com/office/word/2010/wordprocessingInk" xmlns:wne="http://schemas.microsoft.com/office/word/2006/wordml" xmlns:wps="http://schemas.microsoft.com/office/word/2010/wordprocessingShape" mc:Ignorable="w14 w15 w16se w16cid w16 w16cex w16sdtdh wp14">
   <w:p>
     <w:pPr>
       <w:pBdr>
@@ -3053,7 +3155,7 @@
 </file>
 
 <file path=word/footnotes.xml><?xml version="1.0" encoding="utf-8"?>
-<w:footnotes xmlns:wpc="http://schemas.microsoft.com/office/word/2010/wordprocessingCanvas" xmlns:cx="http://schemas.microsoft.com/office/drawing/2014/chartex" xmlns:cx1="http://schemas.microsoft.com/office/drawing/2015/9/8/chartex" xmlns:mc="http://schemas.openxmlformats.org/markup-compatibility/2006" xmlns:o="urn:schemas-microsoft-com:office:office" xmlns:r="http://schemas.openxmlformats.org/officeDocument/2006/relationships" xmlns:m="http://schemas.openxmlformats.org/officeDocument/2006/math" xmlns:v="urn:schemas-microsoft-com:vml" xmlns:wp14="http://schemas.microsoft.com/office/word/2010/wordprocessingDrawing" xmlns:wp="http://schemas.openxmlformats.org/drawingml/2006/wordprocessingDrawing" xmlns:w10="urn:schemas-microsoft-com:office:word" xmlns:w="http://schemas.openxmlformats.org/wordprocessingml/2006/main" xmlns:w14="http://schemas.microsoft.com/office/word/2010/wordml" xmlns:w15="http://schemas.microsoft.com/office/word/2012/wordml" xmlns:w16se="http://schemas.microsoft.com/office/word/2015/wordml/symex" xmlns:wpg="http://schemas.microsoft.com/office/word/2010/wordprocessingGroup" xmlns:wpi="http://schemas.microsoft.com/office/word/2010/wordprocessingInk" xmlns:wne="http://schemas.microsoft.com/office/word/2006/wordml" xmlns:wps="http://schemas.microsoft.com/office/word/2010/wordprocessingShape" mc:Ignorable="w14 w15 w16se wp14">
+<w:footnotes xmlns:wpc="http://schemas.microsoft.com/office/word/2010/wordprocessingCanvas" xmlns:cx="http://schemas.microsoft.com/office/drawing/2014/chartex" xmlns:cx1="http://schemas.microsoft.com/office/drawing/2015/9/8/chartex" xmlns:cx2="http://schemas.microsoft.com/office/drawing/2015/10/21/chartex" xmlns:cx3="http://schemas.microsoft.com/office/drawing/2016/5/9/chartex" xmlns:cx4="http://schemas.microsoft.com/office/drawing/2016/5/10/chartex" xmlns:cx5="http://schemas.microsoft.com/office/drawing/2016/5/11/chartex" xmlns:cx6="http://schemas.microsoft.com/office/drawing/2016/5/12/chartex" xmlns:cx7="http://schemas.microsoft.com/office/drawing/2016/5/13/chartex" xmlns:cx8="http://schemas.microsoft.com/office/drawing/2016/5/14/chartex" xmlns:mc="http://schemas.openxmlformats.org/markup-compatibility/2006" xmlns:aink="http://schemas.microsoft.com/office/drawing/2016/ink" xmlns:am3d="http://schemas.microsoft.com/office/drawing/2017/model3d" xmlns:o="urn:schemas-microsoft-com:office:office" xmlns:r="http://schemas.openxmlformats.org/officeDocument/2006/relationships" xmlns:m="http://schemas.openxmlformats.org/officeDocument/2006/math" xmlns:v="urn:schemas-microsoft-com:vml" xmlns:wp14="http://schemas.microsoft.com/office/word/2010/wordprocessingDrawing" xmlns:wp="http://schemas.openxmlformats.org/drawingml/2006/wordprocessingDrawing" xmlns:w10="urn:schemas-microsoft-com:office:word" xmlns:w="http://schemas.openxmlformats.org/wordprocessingml/2006/main" xmlns:w14="http://schemas.microsoft.com/office/word/2010/wordml" xmlns:w15="http://schemas.microsoft.com/office/word/2012/wordml" xmlns:w16cex="http://schemas.microsoft.com/office/word/2018/wordml/cex" xmlns:w16cid="http://schemas.microsoft.com/office/word/2016/wordml/cid" xmlns:w16="http://schemas.microsoft.com/office/word/2018/wordml" xmlns:w16sdtdh="http://schemas.microsoft.com/office/word/2020/wordml/sdtdatahash" xmlns:w16se="http://schemas.microsoft.com/office/word/2015/wordml/symex" xmlns:wpg="http://schemas.microsoft.com/office/word/2010/wordprocessingGroup" xmlns:wpi="http://schemas.microsoft.com/office/word/2010/wordprocessingInk" xmlns:wne="http://schemas.microsoft.com/office/word/2006/wordml" xmlns:wps="http://schemas.microsoft.com/office/word/2010/wordprocessingShape" mc:Ignorable="w14 w15 w16se w16cid w16 w16cex w16sdtdh wp14">
   <w:footnote w:type="separator" w:id="-1">
     <w:p>
       <w:pPr>
@@ -3078,7 +3180,7 @@
 </file>
 
 <file path=word/header1.xml><?xml version="1.0" encoding="utf-8"?>
-<w:hdr xmlns:wpc="http://schemas.microsoft.com/office/word/2010/wordprocessingCanvas" xmlns:cx="http://schemas.microsoft.com/office/drawing/2014/chartex" xmlns:cx1="http://schemas.microsoft.com/office/drawing/2015/9/8/chartex" xmlns:mc="http://schemas.openxmlformats.org/markup-compatibility/2006" xmlns:o="urn:schemas-microsoft-com:office:office" xmlns:r="http://schemas.openxmlformats.org/officeDocument/2006/relationships" xmlns:m="http://schemas.openxmlformats.org/officeDocument/2006/math" xmlns:v="urn:schemas-microsoft-com:vml" xmlns:wp14="http://schemas.microsoft.com/office/word/2010/wordprocessingDrawing" xmlns:wp="http://schemas.openxmlformats.org/drawingml/2006/wordprocessingDrawing" xmlns:w10="urn:schemas-microsoft-com:office:word" xmlns:w="http://schemas.openxmlformats.org/wordprocessingml/2006/main" xmlns:w14="http://schemas.microsoft.com/office/word/2010/wordml" xmlns:w15="http://schemas.microsoft.com/office/word/2012/wordml" xmlns:w16se="http://schemas.microsoft.com/office/word/2015/wordml/symex" xmlns:wpg="http://schemas.microsoft.com/office/word/2010/wordprocessingGroup" xmlns:wpi="http://schemas.microsoft.com/office/word/2010/wordprocessingInk" xmlns:wne="http://schemas.microsoft.com/office/word/2006/wordml" xmlns:wps="http://schemas.microsoft.com/office/word/2010/wordprocessingShape" mc:Ignorable="w14 w15 w16se wp14">
+<w:hdr xmlns:wpc="http://schemas.microsoft.com/office/word/2010/wordprocessingCanvas" xmlns:cx="http://schemas.microsoft.com/office/drawing/2014/chartex" xmlns:cx1="http://schemas.microsoft.com/office/drawing/2015/9/8/chartex" xmlns:cx2="http://schemas.microsoft.com/office/drawing/2015/10/21/chartex" xmlns:cx3="http://schemas.microsoft.com/office/drawing/2016/5/9/chartex" xmlns:cx4="http://schemas.microsoft.com/office/drawing/2016/5/10/chartex" xmlns:cx5="http://schemas.microsoft.com/office/drawing/2016/5/11/chartex" xmlns:cx6="http://schemas.microsoft.com/office/drawing/2016/5/12/chartex" xmlns:cx7="http://schemas.microsoft.com/office/drawing/2016/5/13/chartex" xmlns:cx8="http://schemas.microsoft.com/office/drawing/2016/5/14/chartex" xmlns:mc="http://schemas.openxmlformats.org/markup-compatibility/2006" xmlns:aink="http://schemas.microsoft.com/office/drawing/2016/ink" xmlns:am3d="http://schemas.microsoft.com/office/drawing/2017/model3d" xmlns:o="urn:schemas-microsoft-com:office:office" xmlns:r="http://schemas.openxmlformats.org/officeDocument/2006/relationships" xmlns:m="http://schemas.openxmlformats.org/officeDocument/2006/math" xmlns:v="urn:schemas-microsoft-com:vml" xmlns:wp14="http://schemas.microsoft.com/office/word/2010/wordprocessingDrawing" xmlns:wp="http://schemas.openxmlformats.org/drawingml/2006/wordprocessingDrawing" xmlns:w10="urn:schemas-microsoft-com:office:word" xmlns:w="http://schemas.openxmlformats.org/wordprocessingml/2006/main" xmlns:w14="http://schemas.microsoft.com/office/word/2010/wordml" xmlns:w15="http://schemas.microsoft.com/office/word/2012/wordml" xmlns:w16cex="http://schemas.microsoft.com/office/word/2018/wordml/cex" xmlns:w16cid="http://schemas.microsoft.com/office/word/2016/wordml/cid" xmlns:w16="http://schemas.microsoft.com/office/word/2018/wordml" xmlns:w16sdtdh="http://schemas.microsoft.com/office/word/2020/wordml/sdtdatahash" xmlns:w16se="http://schemas.microsoft.com/office/word/2015/wordml/symex" xmlns:wpg="http://schemas.microsoft.com/office/word/2010/wordprocessingGroup" xmlns:wpi="http://schemas.microsoft.com/office/word/2010/wordprocessingInk" xmlns:wne="http://schemas.microsoft.com/office/word/2006/wordml" xmlns:wps="http://schemas.microsoft.com/office/word/2010/wordprocessingShape" mc:Ignorable="w14 w15 w16se w16cid w16 w16cex w16sdtdh wp14">
   <w:p>
     <w:pPr>
       <w:pStyle w:val="Header"/>
@@ -3091,7 +3193,7 @@
 </file>
 
 <file path=word/header2.xml><?xml version="1.0" encoding="utf-8"?>
-<w:hdr xmlns:wpc="http://schemas.microsoft.com/office/word/2010/wordprocessingCanvas" xmlns:cx="http://schemas.microsoft.com/office/drawing/2014/chartex" xmlns:cx1="http://schemas.microsoft.com/office/drawing/2015/9/8/chartex" xmlns:mc="http://schemas.openxmlformats.org/markup-compatibility/2006" xmlns:o="urn:schemas-microsoft-com:office:office" xmlns:r="http://schemas.openxmlformats.org/officeDocument/2006/relationships" xmlns:m="http://schemas.openxmlformats.org/officeDocument/2006/math" xmlns:v="urn:schemas-microsoft-com:vml" xmlns:wp14="http://schemas.microsoft.com/office/word/2010/wordprocessingDrawing" xmlns:wp="http://schemas.openxmlformats.org/drawingml/2006/wordprocessingDrawing" xmlns:w10="urn:schemas-microsoft-com:office:word" xmlns:w="http://schemas.openxmlformats.org/wordprocessingml/2006/main" xmlns:w14="http://schemas.microsoft.com/office/word/2010/wordml" xmlns:w15="http://schemas.microsoft.com/office/word/2012/wordml" xmlns:w16se="http://schemas.microsoft.com/office/word/2015/wordml/symex" xmlns:wpg="http://schemas.microsoft.com/office/word/2010/wordprocessingGroup" xmlns:wpi="http://schemas.microsoft.com/office/word/2010/wordprocessingInk" xmlns:wne="http://schemas.microsoft.com/office/word/2006/wordml" xmlns:wps="http://schemas.microsoft.com/office/word/2010/wordprocessingShape" mc:Ignorable="w14 w15 w16se wp14">
+<w:hdr xmlns:wpc="http://schemas.microsoft.com/office/word/2010/wordprocessingCanvas" xmlns:cx="http://schemas.microsoft.com/office/drawing/2014/chartex" xmlns:cx1="http://schemas.microsoft.com/office/drawing/2015/9/8/chartex" xmlns:cx2="http://schemas.microsoft.com/office/drawing/2015/10/21/chartex" xmlns:cx3="http://schemas.microsoft.com/office/drawing/2016/5/9/chartex" xmlns:cx4="http://schemas.microsoft.com/office/drawing/2016/5/10/chartex" xmlns:cx5="http://schemas.microsoft.com/office/drawing/2016/5/11/chartex" xmlns:cx6="http://schemas.microsoft.com/office/drawing/2016/5/12/chartex" xmlns:cx7="http://schemas.microsoft.com/office/drawing/2016/5/13/chartex" xmlns:cx8="http://schemas.microsoft.com/office/drawing/2016/5/14/chartex" xmlns:mc="http://schemas.openxmlformats.org/markup-compatibility/2006" xmlns:aink="http://schemas.microsoft.com/office/drawing/2016/ink" xmlns:am3d="http://schemas.microsoft.com/office/drawing/2017/model3d" xmlns:o="urn:schemas-microsoft-com:office:office" xmlns:r="http://schemas.openxmlformats.org/officeDocument/2006/relationships" xmlns:m="http://schemas.openxmlformats.org/officeDocument/2006/math" xmlns:v="urn:schemas-microsoft-com:vml" xmlns:wp14="http://schemas.microsoft.com/office/word/2010/wordprocessingDrawing" xmlns:wp="http://schemas.openxmlformats.org/drawingml/2006/wordprocessingDrawing" xmlns:w10="urn:schemas-microsoft-com:office:word" xmlns:w="http://schemas.openxmlformats.org/wordprocessingml/2006/main" xmlns:w14="http://schemas.microsoft.com/office/word/2010/wordml" xmlns:w15="http://schemas.microsoft.com/office/word/2012/wordml" xmlns:w16cex="http://schemas.microsoft.com/office/word/2018/wordml/cex" xmlns:w16cid="http://schemas.microsoft.com/office/word/2016/wordml/cid" xmlns:w16="http://schemas.microsoft.com/office/word/2018/wordml" xmlns:w16sdtdh="http://schemas.microsoft.com/office/word/2020/wordml/sdtdatahash" xmlns:w16se="http://schemas.microsoft.com/office/word/2015/wordml/symex" xmlns:wpg="http://schemas.microsoft.com/office/word/2010/wordprocessingGroup" xmlns:wpi="http://schemas.microsoft.com/office/word/2010/wordprocessingInk" xmlns:wne="http://schemas.microsoft.com/office/word/2006/wordml" xmlns:wps="http://schemas.microsoft.com/office/word/2010/wordprocessingShape" mc:Ignorable="w14 w15 w16se w16cid w16 w16cex w16sdtdh wp14">
   <w:p>
     <w:pPr>
       <w:pStyle w:val="Header"/>
@@ -3104,7 +3206,7 @@
 </file>
 
 <file path=word/styles.xml><?xml version="1.0" encoding="utf-8"?>
-<w:styles xmlns:mc="http://schemas.openxmlformats.org/markup-compatibility/2006" xmlns:r="http://schemas.openxmlformats.org/officeDocument/2006/relationships" xmlns:w="http://schemas.openxmlformats.org/wordprocessingml/2006/main" xmlns:w14="http://schemas.microsoft.com/office/word/2010/wordml" xmlns:w15="http://schemas.microsoft.com/office/word/2012/wordml" xmlns:w16se="http://schemas.microsoft.com/office/word/2015/wordml/symex" mc:Ignorable="w14 w15 w16se">
+<w:styles xmlns:mc="http://schemas.openxmlformats.org/markup-compatibility/2006" xmlns:r="http://schemas.openxmlformats.org/officeDocument/2006/relationships" xmlns:w="http://schemas.openxmlformats.org/wordprocessingml/2006/main" xmlns:w14="http://schemas.microsoft.com/office/word/2010/wordml" xmlns:w15="http://schemas.microsoft.com/office/word/2012/wordml" xmlns:w16cex="http://schemas.microsoft.com/office/word/2018/wordml/cex" xmlns:w16cid="http://schemas.microsoft.com/office/word/2016/wordml/cid" xmlns:w16="http://schemas.microsoft.com/office/word/2018/wordml" xmlns:w16sdtdh="http://schemas.microsoft.com/office/word/2020/wordml/sdtdatahash" xmlns:w16se="http://schemas.microsoft.com/office/word/2015/wordml/symex" mc:Ignorable="w14 w15 w16se w16cid w16 w16cex w16sdtdh">
   <w:docDefaults>
     <w:rPrDefault>
       <w:rPr>
@@ -3114,7 +3216,7 @@
     </w:rPrDefault>
     <w:pPrDefault/>
   </w:docDefaults>
-  <w:latentStyles w:defLockedState="0" w:defUIPriority="99" w:defSemiHidden="0" w:defUnhideWhenUsed="0" w:defQFormat="0" w:count="371">
+  <w:latentStyles w:defLockedState="0" w:defUIPriority="99" w:defSemiHidden="0" w:defUnhideWhenUsed="0" w:defQFormat="0" w:count="376">
     <w:lsdException w:name="Normal" w:uiPriority="0" w:qFormat="1"/>
     <w:lsdException w:name="heading 1" w:uiPriority="9" w:qFormat="1"/>
     <w:lsdException w:name="heading 2" w:semiHidden="1" w:uiPriority="9" w:unhideWhenUsed="1" w:qFormat="1"/>
@@ -3220,7 +3322,6 @@
     <w:lsdException w:name="HTML Sample" w:semiHidden="1" w:unhideWhenUsed="1"/>
     <w:lsdException w:name="HTML Typewriter" w:semiHidden="1" w:unhideWhenUsed="1"/>
     <w:lsdException w:name="HTML Variable" w:semiHidden="1" w:unhideWhenUsed="1"/>
-    <w:lsdException w:name="Normal Table" w:semiHidden="1" w:unhideWhenUsed="1"/>
     <w:lsdException w:name="annotation subject" w:semiHidden="1" w:unhideWhenUsed="1"/>
     <w:lsdException w:name="No List" w:semiHidden="1" w:unhideWhenUsed="1"/>
     <w:lsdException w:name="Outline List 1" w:semiHidden="1" w:unhideWhenUsed="1"/>
@@ -3263,11 +3364,8 @@
     <w:lsdException w:name="Table Contemporary" w:semiHidden="1" w:unhideWhenUsed="1"/>
     <w:lsdException w:name="Table Elegant" w:semiHidden="1" w:unhideWhenUsed="1"/>
     <w:lsdException w:name="Table Professional" w:semiHidden="1" w:unhideWhenUsed="1"/>
-    <w:lsdException w:name="Table Subtle 1" w:semiHidden="1" w:unhideWhenUsed="1"/>
     <w:lsdException w:name="Table Subtle 2" w:semiHidden="1" w:unhideWhenUsed="1"/>
     <w:lsdException w:name="Table Web 1" w:semiHidden="1" w:unhideWhenUsed="1"/>
-    <w:lsdException w:name="Table Web 2" w:semiHidden="1" w:unhideWhenUsed="1"/>
-    <w:lsdException w:name="Table Web 3" w:semiHidden="1" w:unhideWhenUsed="1"/>
     <w:lsdException w:name="Balloon Text" w:semiHidden="1" w:unhideWhenUsed="1"/>
     <w:lsdException w:name="Table Grid" w:uiPriority="59"/>
     <w:lsdException w:name="Table Theme" w:semiHidden="1" w:unhideWhenUsed="1"/>
@@ -3486,6 +3584,11 @@
     <w:lsdException w:name="List Table 5 Dark Accent 6" w:uiPriority="50"/>
     <w:lsdException w:name="List Table 6 Colorful Accent 6" w:uiPriority="51"/>
     <w:lsdException w:name="List Table 7 Colorful Accent 6" w:uiPriority="52"/>
+    <w:lsdException w:name="Mention" w:semiHidden="1" w:unhideWhenUsed="1"/>
+    <w:lsdException w:name="Smart Hyperlink" w:semiHidden="1" w:unhideWhenUsed="1"/>
+    <w:lsdException w:name="Hashtag" w:semiHidden="1" w:unhideWhenUsed="1"/>
+    <w:lsdException w:name="Unresolved Mention" w:semiHidden="1" w:unhideWhenUsed="1"/>
+    <w:lsdException w:name="Smart Link" w:semiHidden="1" w:unhideWhenUsed="1"/>
   </w:latentStyles>
   <w:style w:type="paragraph" w:default="1" w:styleId="Normal">
     <w:name w:val="Normal"/>

</xml_diff>